<commit_message>
Add placeholder sql in empty folders
</commit_message>
<xml_diff>
--- a/Node_NPM_GIT_Notes.docx
+++ b/Node_NPM_GIT_Notes.docx
@@ -50,6 +50,11 @@
     </w:p>
     <w:sdt>
       <w:sdtPr>
+        <w:rPr>
+          <w:rFonts w:asciiTheme="minorHAnsi" w:eastAsiaTheme="minorHAnsi" w:hAnsiTheme="minorHAnsi" w:cstheme="minorBidi"/>
+          <w:sz w:val="22"/>
+          <w:szCs w:val="22"/>
+        </w:rPr>
         <w:id w:val="240922189"/>
         <w:docPartObj>
           <w:docPartGallery w:val="Table of Contents"/>
@@ -58,12 +63,9 @@
       </w:sdtPr>
       <w:sdtEndPr>
         <w:rPr>
-          <w:rFonts w:asciiTheme="minorHAnsi" w:eastAsiaTheme="minorHAnsi" w:hAnsiTheme="minorHAnsi" w:cstheme="minorBidi"/>
           <w:b/>
           <w:bCs/>
           <w:noProof/>
-          <w:sz w:val="22"/>
-          <w:szCs w:val="22"/>
         </w:rPr>
       </w:sdtEndPr>
       <w:sdtContent>
@@ -75,8 +77,6 @@
             <w:t>Contents</w:t>
           </w:r>
         </w:p>
-        <w:bookmarkStart w:id="0" w:name="_GoBack"/>
-        <w:bookmarkEnd w:id="0"/>
         <w:p>
           <w:pPr>
             <w:pStyle w:val="TOC1"/>
@@ -97,7 +97,7 @@
           <w:r>
             <w:fldChar w:fldCharType="separate"/>
           </w:r>
-          <w:hyperlink w:anchor="_Toc523486430" w:history="1">
+          <w:hyperlink w:anchor="_Toc523487203" w:history="1">
             <w:r>
               <w:rPr>
                 <w:rStyle w:val="Hyperlink"/>
@@ -124,7 +124,7 @@
                 <w:noProof/>
                 <w:webHidden/>
               </w:rPr>
-              <w:instrText xml:space="preserve"> PAGEREF _Toc523486430 \h </w:instrText>
+              <w:instrText xml:space="preserve"> PAGEREF _Toc523487203 \h </w:instrText>
             </w:r>
             <w:r>
               <w:rPr>
@@ -166,7 +166,7 @@
               <w:noProof/>
             </w:rPr>
           </w:pPr>
-          <w:hyperlink w:anchor="_Toc523486431" w:history="1">
+          <w:hyperlink w:anchor="_Toc523487204" w:history="1">
             <w:r>
               <w:rPr>
                 <w:rStyle w:val="Hyperlink"/>
@@ -193,7 +193,7 @@
                 <w:noProof/>
                 <w:webHidden/>
               </w:rPr>
-              <w:instrText xml:space="preserve"> PAGEREF _Toc523486431 \h </w:instrText>
+              <w:instrText xml:space="preserve"> PAGEREF _Toc523487204 \h </w:instrText>
             </w:r>
             <w:r>
               <w:rPr>
@@ -235,7 +235,7 @@
               <w:noProof/>
             </w:rPr>
           </w:pPr>
-          <w:hyperlink w:anchor="_Toc523486432" w:history="1">
+          <w:hyperlink w:anchor="_Toc523487205" w:history="1">
             <w:r>
               <w:rPr>
                 <w:rStyle w:val="Hyperlink"/>
@@ -262,7 +262,7 @@
                 <w:noProof/>
                 <w:webHidden/>
               </w:rPr>
-              <w:instrText xml:space="preserve"> PAGEREF _Toc523486432 \h </w:instrText>
+              <w:instrText xml:space="preserve"> PAGEREF _Toc523487205 \h </w:instrText>
             </w:r>
             <w:r>
               <w:rPr>
@@ -304,7 +304,7 @@
               <w:noProof/>
             </w:rPr>
           </w:pPr>
-          <w:hyperlink w:anchor="_Toc523486433" w:history="1">
+          <w:hyperlink w:anchor="_Toc523487206" w:history="1">
             <w:r>
               <w:rPr>
                 <w:rStyle w:val="Hyperlink"/>
@@ -331,7 +331,7 @@
                 <w:noProof/>
                 <w:webHidden/>
               </w:rPr>
-              <w:instrText xml:space="preserve"> PAGEREF _Toc523486433 \h </w:instrText>
+              <w:instrText xml:space="preserve"> PAGEREF _Toc523487206 \h </w:instrText>
             </w:r>
             <w:r>
               <w:rPr>
@@ -373,7 +373,7 @@
               <w:noProof/>
             </w:rPr>
           </w:pPr>
-          <w:hyperlink w:anchor="_Toc523486434" w:history="1">
+          <w:hyperlink w:anchor="_Toc523487207" w:history="1">
             <w:r>
               <w:rPr>
                 <w:rStyle w:val="Hyperlink"/>
@@ -400,7 +400,7 @@
                 <w:noProof/>
                 <w:webHidden/>
               </w:rPr>
-              <w:instrText xml:space="preserve"> PAGEREF _Toc523486434 \h </w:instrText>
+              <w:instrText xml:space="preserve"> PAGEREF _Toc523487207 \h </w:instrText>
             </w:r>
             <w:r>
               <w:rPr>
@@ -442,7 +442,7 @@
               <w:noProof/>
             </w:rPr>
           </w:pPr>
-          <w:hyperlink w:anchor="_Toc523486435" w:history="1">
+          <w:hyperlink w:anchor="_Toc523487208" w:history="1">
             <w:r>
               <w:rPr>
                 <w:rStyle w:val="Hyperlink"/>
@@ -469,7 +469,7 @@
                 <w:noProof/>
                 <w:webHidden/>
               </w:rPr>
-              <w:instrText xml:space="preserve"> PAGEREF _Toc523486435 \h </w:instrText>
+              <w:instrText xml:space="preserve"> PAGEREF _Toc523487208 \h </w:instrText>
             </w:r>
             <w:r>
               <w:rPr>
@@ -489,7 +489,7 @@
                 <w:noProof/>
                 <w:webHidden/>
               </w:rPr>
-              <w:t>4</w:t>
+              <w:t>5</w:t>
             </w:r>
             <w:r>
               <w:rPr>
@@ -511,7 +511,7 @@
               <w:noProof/>
             </w:rPr>
           </w:pPr>
-          <w:hyperlink w:anchor="_Toc523486436" w:history="1">
+          <w:hyperlink w:anchor="_Toc523487209" w:history="1">
             <w:r>
               <w:rPr>
                 <w:rStyle w:val="Hyperlink"/>
@@ -538,7 +538,7 @@
                 <w:noProof/>
                 <w:webHidden/>
               </w:rPr>
-              <w:instrText xml:space="preserve"> PAGEREF _Toc523486436 \h </w:instrText>
+              <w:instrText xml:space="preserve"> PAGEREF _Toc523487209 \h </w:instrText>
             </w:r>
             <w:r>
               <w:rPr>
@@ -558,7 +558,7 @@
                 <w:noProof/>
                 <w:webHidden/>
               </w:rPr>
-              <w:t>5</w:t>
+              <w:t>6</w:t>
             </w:r>
             <w:r>
               <w:rPr>
@@ -582,16 +582,112 @@
       </w:sdtContent>
     </w:sdt>
     <w:p>
+      <w:pPr>
+        <w:pStyle w:val="TOCHeading"/>
+      </w:pPr>
+      <w:r>
+        <w:t>Figures</w:t>
+      </w:r>
+    </w:p>
+    <w:p>
+      <w:pPr>
+        <w:pStyle w:val="TableofFigures"/>
+        <w:tabs>
+          <w:tab w:val="right" w:leader="dot" w:pos="9350"/>
+        </w:tabs>
+        <w:rPr>
+          <w:rFonts w:eastAsiaTheme="minorEastAsia" w:cstheme="minorBidi"/>
+          <w:smallCaps w:val="0"/>
+          <w:noProof/>
+          <w:sz w:val="22"/>
+          <w:szCs w:val="22"/>
+        </w:rPr>
+      </w:pPr>
+      <w:r>
+        <w:fldChar w:fldCharType="begin"/>
+      </w:r>
+      <w:r>
+        <w:instrText xml:space="preserve"> TOC \h \z \c "Figure" </w:instrText>
+      </w:r>
+      <w:r>
+        <w:fldChar w:fldCharType="separate"/>
+      </w:r>
+      <w:hyperlink w:anchor="_Toc523487211" w:history="1">
+        <w:r>
+          <w:rPr>
+            <w:rStyle w:val="Hyperlink"/>
+            <w:noProof/>
+          </w:rPr>
+          <w:t>Figure 1: GIT Session Example</w:t>
+        </w:r>
+        <w:r>
+          <w:rPr>
+            <w:noProof/>
+            <w:webHidden/>
+          </w:rPr>
+          <w:tab/>
+        </w:r>
+        <w:r>
+          <w:rPr>
+            <w:noProof/>
+            <w:webHidden/>
+          </w:rPr>
+          <w:fldChar w:fldCharType="begin"/>
+        </w:r>
+        <w:r>
+          <w:rPr>
+            <w:noProof/>
+            <w:webHidden/>
+          </w:rPr>
+          <w:instrText xml:space="preserve"> PAGEREF _Toc523487211 \h </w:instrText>
+        </w:r>
+        <w:r>
+          <w:rPr>
+            <w:noProof/>
+            <w:webHidden/>
+          </w:rPr>
+        </w:r>
+        <w:r>
+          <w:rPr>
+            <w:noProof/>
+            <w:webHidden/>
+          </w:rPr>
+          <w:fldChar w:fldCharType="separate"/>
+        </w:r>
+        <w:r>
+          <w:rPr>
+            <w:noProof/>
+            <w:webHidden/>
+          </w:rPr>
+          <w:t>4</w:t>
+        </w:r>
+        <w:r>
+          <w:rPr>
+            <w:noProof/>
+            <w:webHidden/>
+          </w:rPr>
+          <w:fldChar w:fldCharType="end"/>
+        </w:r>
+      </w:hyperlink>
+    </w:p>
+    <w:p>
+      <w:r>
+        <w:fldChar w:fldCharType="end"/>
+      </w:r>
+    </w:p>
+    <w:p>
       <w:r>
         <w:br w:type="page"/>
       </w:r>
+      <w:bookmarkStart w:id="0" w:name="_GoBack"/>
+      <w:bookmarkEnd w:id="0"/>
     </w:p>
     <w:p/>
     <w:p>
       <w:pPr>
         <w:pStyle w:val="Heading1"/>
       </w:pPr>
-      <w:bookmarkStart w:id="1" w:name="_Toc523486430"/>
+      <w:bookmarkStart w:id="1" w:name="_Toc523487203"/>
       <w:r>
         <w:t>Node</w:t>
       </w:r>
@@ -615,7 +711,7 @@
       <w:pPr>
         <w:pStyle w:val="Heading1"/>
       </w:pPr>
-      <w:bookmarkStart w:id="2" w:name="_Toc523486431"/>
+      <w:bookmarkStart w:id="2" w:name="_Toc523487204"/>
       <w:r>
         <w:t>NPM</w:t>
       </w:r>
@@ -777,7 +873,7 @@
       <w:pPr>
         <w:pStyle w:val="Heading1"/>
       </w:pPr>
-      <w:bookmarkStart w:id="3" w:name="_Toc523486432"/>
+      <w:bookmarkStart w:id="3" w:name="_Toc523487205"/>
       <w:r>
         <w:t>GIT</w:t>
       </w:r>
@@ -1288,186 +1384,14 @@
     <w:p/>
     <w:p>
       <w:pPr>
-        <w:pStyle w:val="Heading1"/>
-      </w:pPr>
-      <w:bookmarkStart w:id="4" w:name="_Toc523486433"/>
-      <w:r>
-        <w:t>Angular</w:t>
-      </w:r>
-      <w:bookmarkEnd w:id="4"/>
-    </w:p>
-    <w:p>
-      <w:pPr>
-        <w:rPr>
-          <w:rFonts w:ascii="Courier New" w:hAnsi="Courier New" w:cs="Courier New"/>
-        </w:rPr>
-      </w:pPr>
-      <w:r>
-        <w:rPr>
-          <w:rFonts w:ascii="Courier New" w:hAnsi="Courier New" w:cs="Courier New"/>
-        </w:rPr>
-        <w:t>n</w:t>
-      </w:r>
-      <w:r>
-        <w:rPr>
-          <w:rFonts w:ascii="Courier New" w:hAnsi="Courier New" w:cs="Courier New"/>
-        </w:rPr>
-        <w:t>g g c &lt;</w:t>
-      </w:r>
-      <w:proofErr w:type="spellStart"/>
-      <w:r>
-        <w:rPr>
-          <w:rFonts w:ascii="Courier New" w:hAnsi="Courier New" w:cs="Courier New"/>
-        </w:rPr>
-        <w:t>component_name</w:t>
-      </w:r>
-      <w:proofErr w:type="spellEnd"/>
-      <w:r>
-        <w:rPr>
-          <w:rFonts w:ascii="Courier New" w:hAnsi="Courier New" w:cs="Courier New"/>
-        </w:rPr>
-        <w:t>&gt; --module app</w:t>
-      </w:r>
-    </w:p>
-    <w:p>
-      <w:pPr>
-        <w:rPr>
-          <w:rFonts w:ascii="Courier New" w:hAnsi="Courier New" w:cs="Courier New"/>
-        </w:rPr>
-      </w:pPr>
-      <w:r>
-        <w:rPr>
-          <w:rFonts w:ascii="Courier New" w:hAnsi="Courier New" w:cs="Courier New"/>
-        </w:rPr>
-        <w:t>ng g service services/&lt;service name&gt;</w:t>
-      </w:r>
-    </w:p>
-    <w:p/>
-    <w:p>
-      <w:pPr>
-        <w:pStyle w:val="Heading1"/>
-      </w:pPr>
-      <w:bookmarkStart w:id="5" w:name="_Toc523486434"/>
-      <w:r>
-        <w:t>MongoDB</w:t>
-      </w:r>
-      <w:bookmarkEnd w:id="5"/>
-    </w:p>
-    <w:p>
-      <w:pPr>
-        <w:rPr>
-          <w:rFonts w:ascii="Courier New" w:hAnsi="Courier New" w:cs="Courier New"/>
-        </w:rPr>
-      </w:pPr>
-      <w:r>
-        <w:rPr>
-          <w:rFonts w:ascii="Courier New" w:hAnsi="Courier New" w:cs="Courier New"/>
-        </w:rPr>
-        <w:t>mongod.exe –config “C:\Program Files\MongoDB\Server\3.6\</w:t>
-      </w:r>
-      <w:proofErr w:type="spellStart"/>
-      <w:r>
-        <w:rPr>
-          <w:rFonts w:ascii="Courier New" w:hAnsi="Courier New" w:cs="Courier New"/>
-        </w:rPr>
-        <w:t>mongod.cfg</w:t>
-      </w:r>
-      <w:proofErr w:type="spellEnd"/>
-      <w:r>
-        <w:rPr>
-          <w:rFonts w:ascii="Courier New" w:hAnsi="Courier New" w:cs="Courier New"/>
-        </w:rPr>
-        <w:t>” --install</w:t>
-      </w:r>
-    </w:p>
-    <w:p>
-      <w:pPr>
-        <w:ind w:left="720"/>
-        <w:rPr>
-          <w:rFonts w:ascii="Courier New" w:hAnsi="Courier New" w:cs="Courier New"/>
-        </w:rPr>
-      </w:pPr>
-      <w:r>
-        <w:rPr>
-          <w:rFonts w:ascii="Courier New" w:hAnsi="Courier New" w:cs="Courier New"/>
-        </w:rPr>
-        <w:t>net start MongoDB</w:t>
-      </w:r>
-    </w:p>
-    <w:p>
-      <w:pPr>
-        <w:ind w:left="720"/>
-        <w:rPr>
-          <w:rFonts w:ascii="Courier New" w:hAnsi="Courier New" w:cs="Courier New"/>
-        </w:rPr>
-      </w:pPr>
-      <w:r>
-        <w:rPr>
-          <w:rFonts w:ascii="Courier New" w:hAnsi="Courier New" w:cs="Courier New"/>
-        </w:rPr>
-        <w:t>net stop MongoDB</w:t>
-      </w:r>
-    </w:p>
-    <w:p/>
-    <w:p>
-      <w:pPr>
-        <w:pStyle w:val="Heading1"/>
-      </w:pPr>
-      <w:bookmarkStart w:id="6" w:name="_Toc523486435"/>
-      <w:r>
-        <w:t>Installs</w:t>
-      </w:r>
-      <w:bookmarkEnd w:id="6"/>
-    </w:p>
-    <w:p/>
-    <w:p>
-      <w:pPr>
-        <w:rPr>
-          <w:rFonts w:asciiTheme="majorHAnsi" w:eastAsiaTheme="majorEastAsia" w:hAnsiTheme="majorHAnsi" w:cstheme="majorBidi"/>
-          <w:b/>
-          <w:sz w:val="36"/>
-          <w:szCs w:val="26"/>
-        </w:rPr>
-      </w:pPr>
-      <w:r>
-        <w:br w:type="page"/>
-      </w:r>
-    </w:p>
-    <w:p>
-      <w:pPr>
-        <w:pStyle w:val="Heading2"/>
-      </w:pPr>
-      <w:bookmarkStart w:id="7" w:name="_Toc523486436"/>
-      <w:r>
-        <w:lastRenderedPageBreak/>
-        <w:t>GIT Install</w:t>
-      </w:r>
-      <w:bookmarkEnd w:id="7"/>
-    </w:p>
-    <w:p>
-      <w:hyperlink r:id="rId8" w:history="1">
-        <w:r>
-          <w:rPr>
-            <w:rStyle w:val="Hyperlink"/>
-          </w:rPr>
-          <w:t>https://git-scm.com/</w:t>
-        </w:r>
-      </w:hyperlink>
-      <w:r>
-        <w:t xml:space="preserve"> </w:t>
-      </w:r>
-    </w:p>
-    <w:p/>
-    <w:p>
-      <w:pPr>
         <w:pStyle w:val="Figure"/>
       </w:pPr>
       <w:r>
         <w:drawing>
-          <wp:inline distT="0" distB="0" distL="0" distR="0" wp14:anchorId="0FCA106A" wp14:editId="55E465D5">
-            <wp:extent cx="4471416" cy="3657600"/>
-            <wp:effectExtent l="0" t="0" r="5715" b="0"/>
-            <wp:docPr id="1" name="Picture 1"/>
+          <wp:inline distT="0" distB="0" distL="0" distR="0" wp14:anchorId="5FCC6019" wp14:editId="343928A3">
+            <wp:extent cx="5029200" cy="3758184"/>
+            <wp:effectExtent l="0" t="0" r="0" b="0"/>
+            <wp:docPr id="14" name="Picture 14"/>
             <wp:cNvGraphicFramePr>
               <a:graphicFrameLocks xmlns:a="http://schemas.openxmlformats.org/drawingml/2006/main" noChangeAspect="1"/>
             </wp:cNvGraphicFramePr>
@@ -1479,7 +1403,7 @@
                     <pic:cNvPicPr/>
                   </pic:nvPicPr>
                   <pic:blipFill>
-                    <a:blip r:embed="rId9"/>
+                    <a:blip r:embed="rId8"/>
                     <a:stretch>
                       <a:fillRect/>
                     </a:stretch>
@@ -1487,7 +1411,7 @@
                   <pic:spPr>
                     <a:xfrm>
                       <a:off x="0" y="0"/>
-                      <a:ext cx="4471416" cy="3657600"/>
+                      <a:ext cx="5029200" cy="3758184"/>
                     </a:xfrm>
                     <a:prstGeom prst="rect">
                       <a:avLst/>
@@ -1500,18 +1424,208 @@
         </w:drawing>
       </w:r>
     </w:p>
+    <w:p>
+      <w:pPr>
+        <w:pStyle w:val="Caption"/>
+      </w:pPr>
+      <w:bookmarkStart w:id="4" w:name="_Toc523487211"/>
+      <w:r>
+        <w:t xml:space="preserve">Figure </w:t>
+      </w:r>
+      <w:fldSimple w:instr=" SEQ Figure \* ARABIC ">
+        <w:r>
+          <w:t>1</w:t>
+        </w:r>
+      </w:fldSimple>
+      <w:r>
+        <w:t>: GIT Session Example</w:t>
+      </w:r>
+      <w:bookmarkEnd w:id="4"/>
+    </w:p>
     <w:p/>
     <w:p>
       <w:pPr>
+        <w:pStyle w:val="Heading1"/>
+      </w:pPr>
+      <w:bookmarkStart w:id="5" w:name="_Toc523487206"/>
+      <w:r>
+        <w:t>Angular</w:t>
+      </w:r>
+      <w:bookmarkEnd w:id="5"/>
+    </w:p>
+    <w:p>
+      <w:pPr>
+        <w:rPr>
+          <w:rFonts w:ascii="Courier New" w:hAnsi="Courier New" w:cs="Courier New"/>
+        </w:rPr>
+      </w:pPr>
+      <w:r>
+        <w:rPr>
+          <w:rFonts w:ascii="Courier New" w:hAnsi="Courier New" w:cs="Courier New"/>
+        </w:rPr>
+        <w:t>n</w:t>
+      </w:r>
+      <w:r>
+        <w:rPr>
+          <w:rFonts w:ascii="Courier New" w:hAnsi="Courier New" w:cs="Courier New"/>
+        </w:rPr>
+        <w:t>g g c &lt;</w:t>
+      </w:r>
+      <w:proofErr w:type="spellStart"/>
+      <w:r>
+        <w:rPr>
+          <w:rFonts w:ascii="Courier New" w:hAnsi="Courier New" w:cs="Courier New"/>
+        </w:rPr>
+        <w:t>component_name</w:t>
+      </w:r>
+      <w:proofErr w:type="spellEnd"/>
+      <w:r>
+        <w:rPr>
+          <w:rFonts w:ascii="Courier New" w:hAnsi="Courier New" w:cs="Courier New"/>
+        </w:rPr>
+        <w:t>&gt; --module app</w:t>
+      </w:r>
+    </w:p>
+    <w:p>
+      <w:pPr>
+        <w:rPr>
+          <w:rFonts w:ascii="Courier New" w:hAnsi="Courier New" w:cs="Courier New"/>
+        </w:rPr>
+      </w:pPr>
+      <w:r>
+        <w:rPr>
+          <w:rFonts w:ascii="Courier New" w:hAnsi="Courier New" w:cs="Courier New"/>
+        </w:rPr>
+        <w:t>ng g service services/&lt;service name&gt;</w:t>
+      </w:r>
+    </w:p>
+    <w:p/>
+    <w:p>
+      <w:pPr>
+        <w:pStyle w:val="Heading1"/>
+      </w:pPr>
+      <w:bookmarkStart w:id="6" w:name="_Toc523487207"/>
+      <w:r>
+        <w:t>MongoDB</w:t>
+      </w:r>
+      <w:bookmarkEnd w:id="6"/>
+    </w:p>
+    <w:p>
+      <w:pPr>
+        <w:rPr>
+          <w:rFonts w:ascii="Courier New" w:hAnsi="Courier New" w:cs="Courier New"/>
+        </w:rPr>
+      </w:pPr>
+      <w:r>
+        <w:rPr>
+          <w:rFonts w:ascii="Courier New" w:hAnsi="Courier New" w:cs="Courier New"/>
+        </w:rPr>
+        <w:t>mongod.exe –config “C:\Program Files\MongoDB\Server\3.6\</w:t>
+      </w:r>
+      <w:proofErr w:type="spellStart"/>
+      <w:r>
+        <w:rPr>
+          <w:rFonts w:ascii="Courier New" w:hAnsi="Courier New" w:cs="Courier New"/>
+        </w:rPr>
+        <w:t>mongod.cfg</w:t>
+      </w:r>
+      <w:proofErr w:type="spellEnd"/>
+      <w:r>
+        <w:rPr>
+          <w:rFonts w:ascii="Courier New" w:hAnsi="Courier New" w:cs="Courier New"/>
+        </w:rPr>
+        <w:t>” --install</w:t>
+      </w:r>
+    </w:p>
+    <w:p>
+      <w:pPr>
+        <w:ind w:left="720"/>
+        <w:rPr>
+          <w:rFonts w:ascii="Courier New" w:hAnsi="Courier New" w:cs="Courier New"/>
+        </w:rPr>
+      </w:pPr>
+      <w:r>
+        <w:rPr>
+          <w:rFonts w:ascii="Courier New" w:hAnsi="Courier New" w:cs="Courier New"/>
+        </w:rPr>
+        <w:t>net start MongoDB</w:t>
+      </w:r>
+    </w:p>
+    <w:p>
+      <w:pPr>
+        <w:ind w:left="720"/>
+        <w:rPr>
+          <w:rFonts w:ascii="Courier New" w:hAnsi="Courier New" w:cs="Courier New"/>
+        </w:rPr>
+      </w:pPr>
+      <w:r>
+        <w:rPr>
+          <w:rFonts w:ascii="Courier New" w:hAnsi="Courier New" w:cs="Courier New"/>
+        </w:rPr>
+        <w:t>net stop MongoDB</w:t>
+      </w:r>
+    </w:p>
+    <w:p/>
+    <w:p>
+      <w:pPr>
+        <w:pStyle w:val="Heading1"/>
+      </w:pPr>
+      <w:bookmarkStart w:id="7" w:name="_Toc523487208"/>
+      <w:r>
+        <w:lastRenderedPageBreak/>
+        <w:t>Installs</w:t>
+      </w:r>
+      <w:bookmarkEnd w:id="7"/>
+    </w:p>
+    <w:p/>
+    <w:p>
+      <w:pPr>
+        <w:rPr>
+          <w:rFonts w:asciiTheme="majorHAnsi" w:eastAsiaTheme="majorEastAsia" w:hAnsiTheme="majorHAnsi" w:cstheme="majorBidi"/>
+          <w:b/>
+          <w:sz w:val="36"/>
+          <w:szCs w:val="26"/>
+        </w:rPr>
+      </w:pPr>
+      <w:r>
+        <w:br w:type="page"/>
+      </w:r>
+    </w:p>
+    <w:p>
+      <w:pPr>
+        <w:pStyle w:val="Heading2"/>
+      </w:pPr>
+      <w:bookmarkStart w:id="8" w:name="_Toc523487209"/>
+      <w:r>
+        <w:lastRenderedPageBreak/>
+        <w:t>GIT Install</w:t>
+      </w:r>
+      <w:bookmarkEnd w:id="8"/>
+    </w:p>
+    <w:p>
+      <w:hyperlink r:id="rId9" w:history="1">
+        <w:r>
+          <w:rPr>
+            <w:rStyle w:val="Hyperlink"/>
+          </w:rPr>
+          <w:t>https://git-scm.com/</w:t>
+        </w:r>
+      </w:hyperlink>
+      <w:r>
+        <w:t xml:space="preserve"> </w:t>
+      </w:r>
+    </w:p>
+    <w:p/>
+    <w:p>
+      <w:pPr>
         <w:pStyle w:val="Figure"/>
       </w:pPr>
       <w:r>
-        <w:lastRenderedPageBreak/>
         <w:drawing>
-          <wp:inline distT="0" distB="0" distL="0" distR="0" wp14:anchorId="3623867A" wp14:editId="0BEAD7F5">
+          <wp:inline distT="0" distB="0" distL="0" distR="0" wp14:anchorId="0FCA106A" wp14:editId="55E465D5">
             <wp:extent cx="4471416" cy="3657600"/>
             <wp:effectExtent l="0" t="0" r="5715" b="0"/>
-            <wp:docPr id="2" name="Picture 2"/>
+            <wp:docPr id="1" name="Picture 1"/>
             <wp:cNvGraphicFramePr>
               <a:graphicFrameLocks xmlns:a="http://schemas.openxmlformats.org/drawingml/2006/main" noChangeAspect="1"/>
             </wp:cNvGraphicFramePr>
@@ -1550,11 +1664,12 @@
         <w:pStyle w:val="Figure"/>
       </w:pPr>
       <w:r>
+        <w:lastRenderedPageBreak/>
         <w:drawing>
-          <wp:inline distT="0" distB="0" distL="0" distR="0" wp14:anchorId="4B6B791E" wp14:editId="751246B1">
+          <wp:inline distT="0" distB="0" distL="0" distR="0" wp14:anchorId="3623867A" wp14:editId="0BEAD7F5">
             <wp:extent cx="4471416" cy="3657600"/>
             <wp:effectExtent l="0" t="0" r="5715" b="0"/>
-            <wp:docPr id="3" name="Picture 3"/>
+            <wp:docPr id="2" name="Picture 2"/>
             <wp:cNvGraphicFramePr>
               <a:graphicFrameLocks xmlns:a="http://schemas.openxmlformats.org/drawingml/2006/main" noChangeAspect="1"/>
             </wp:cNvGraphicFramePr>
@@ -1593,12 +1708,11 @@
         <w:pStyle w:val="Figure"/>
       </w:pPr>
       <w:r>
-        <w:lastRenderedPageBreak/>
         <w:drawing>
-          <wp:inline distT="0" distB="0" distL="0" distR="0" wp14:anchorId="592EE97D" wp14:editId="77C03D8B">
+          <wp:inline distT="0" distB="0" distL="0" distR="0" wp14:anchorId="4B6B791E" wp14:editId="751246B1">
             <wp:extent cx="4471416" cy="3657600"/>
             <wp:effectExtent l="0" t="0" r="5715" b="0"/>
-            <wp:docPr id="4" name="Picture 4"/>
+            <wp:docPr id="3" name="Picture 3"/>
             <wp:cNvGraphicFramePr>
               <a:graphicFrameLocks xmlns:a="http://schemas.openxmlformats.org/drawingml/2006/main" noChangeAspect="1"/>
             </wp:cNvGraphicFramePr>
@@ -1637,11 +1751,12 @@
         <w:pStyle w:val="Figure"/>
       </w:pPr>
       <w:r>
+        <w:lastRenderedPageBreak/>
         <w:drawing>
-          <wp:inline distT="0" distB="0" distL="0" distR="0" wp14:anchorId="2505F53C" wp14:editId="709DBC76">
+          <wp:inline distT="0" distB="0" distL="0" distR="0" wp14:anchorId="592EE97D" wp14:editId="77C03D8B">
             <wp:extent cx="4471416" cy="3657600"/>
             <wp:effectExtent l="0" t="0" r="5715" b="0"/>
-            <wp:docPr id="5" name="Picture 5"/>
+            <wp:docPr id="4" name="Picture 4"/>
             <wp:cNvGraphicFramePr>
               <a:graphicFrameLocks xmlns:a="http://schemas.openxmlformats.org/drawingml/2006/main" noChangeAspect="1"/>
             </wp:cNvGraphicFramePr>
@@ -1680,12 +1795,11 @@
         <w:pStyle w:val="Figure"/>
       </w:pPr>
       <w:r>
-        <w:lastRenderedPageBreak/>
         <w:drawing>
-          <wp:inline distT="0" distB="0" distL="0" distR="0" wp14:anchorId="6E53E783" wp14:editId="23E5751E">
+          <wp:inline distT="0" distB="0" distL="0" distR="0" wp14:anchorId="2505F53C" wp14:editId="709DBC76">
             <wp:extent cx="4471416" cy="3657600"/>
             <wp:effectExtent l="0" t="0" r="5715" b="0"/>
-            <wp:docPr id="6" name="Picture 6"/>
+            <wp:docPr id="5" name="Picture 5"/>
             <wp:cNvGraphicFramePr>
               <a:graphicFrameLocks xmlns:a="http://schemas.openxmlformats.org/drawingml/2006/main" noChangeAspect="1"/>
             </wp:cNvGraphicFramePr>
@@ -1724,11 +1838,12 @@
         <w:pStyle w:val="Figure"/>
       </w:pPr>
       <w:r>
+        <w:lastRenderedPageBreak/>
         <w:drawing>
-          <wp:inline distT="0" distB="0" distL="0" distR="0" wp14:anchorId="34CAC25C" wp14:editId="618F21AE">
+          <wp:inline distT="0" distB="0" distL="0" distR="0" wp14:anchorId="6E53E783" wp14:editId="23E5751E">
             <wp:extent cx="4471416" cy="3657600"/>
             <wp:effectExtent l="0" t="0" r="5715" b="0"/>
-            <wp:docPr id="7" name="Picture 7"/>
+            <wp:docPr id="6" name="Picture 6"/>
             <wp:cNvGraphicFramePr>
               <a:graphicFrameLocks xmlns:a="http://schemas.openxmlformats.org/drawingml/2006/main" noChangeAspect="1"/>
             </wp:cNvGraphicFramePr>
@@ -1767,12 +1882,11 @@
         <w:pStyle w:val="Figure"/>
       </w:pPr>
       <w:r>
-        <w:lastRenderedPageBreak/>
         <w:drawing>
-          <wp:inline distT="0" distB="0" distL="0" distR="0" wp14:anchorId="4B0BFD62" wp14:editId="26046508">
+          <wp:inline distT="0" distB="0" distL="0" distR="0" wp14:anchorId="34CAC25C" wp14:editId="618F21AE">
             <wp:extent cx="4471416" cy="3657600"/>
             <wp:effectExtent l="0" t="0" r="5715" b="0"/>
-            <wp:docPr id="8" name="Picture 8"/>
+            <wp:docPr id="7" name="Picture 7"/>
             <wp:cNvGraphicFramePr>
               <a:graphicFrameLocks xmlns:a="http://schemas.openxmlformats.org/drawingml/2006/main" noChangeAspect="1"/>
             </wp:cNvGraphicFramePr>
@@ -1811,11 +1925,12 @@
         <w:pStyle w:val="Figure"/>
       </w:pPr>
       <w:r>
+        <w:lastRenderedPageBreak/>
         <w:drawing>
-          <wp:inline distT="0" distB="0" distL="0" distR="0" wp14:anchorId="11A4A1E0" wp14:editId="73E2CA2A">
+          <wp:inline distT="0" distB="0" distL="0" distR="0" wp14:anchorId="4B0BFD62" wp14:editId="26046508">
             <wp:extent cx="4471416" cy="3657600"/>
             <wp:effectExtent l="0" t="0" r="5715" b="0"/>
-            <wp:docPr id="9" name="Picture 9"/>
+            <wp:docPr id="8" name="Picture 8"/>
             <wp:cNvGraphicFramePr>
               <a:graphicFrameLocks xmlns:a="http://schemas.openxmlformats.org/drawingml/2006/main" noChangeAspect="1"/>
             </wp:cNvGraphicFramePr>
@@ -1854,12 +1969,11 @@
         <w:pStyle w:val="Figure"/>
       </w:pPr>
       <w:r>
-        <w:lastRenderedPageBreak/>
         <w:drawing>
-          <wp:inline distT="0" distB="0" distL="0" distR="0" wp14:anchorId="5E72AB83" wp14:editId="702A9CF9">
+          <wp:inline distT="0" distB="0" distL="0" distR="0" wp14:anchorId="11A4A1E0" wp14:editId="73E2CA2A">
             <wp:extent cx="4471416" cy="3657600"/>
             <wp:effectExtent l="0" t="0" r="5715" b="0"/>
-            <wp:docPr id="10" name="Picture 10"/>
+            <wp:docPr id="9" name="Picture 9"/>
             <wp:cNvGraphicFramePr>
               <a:graphicFrameLocks xmlns:a="http://schemas.openxmlformats.org/drawingml/2006/main" noChangeAspect="1"/>
             </wp:cNvGraphicFramePr>
@@ -1898,11 +2012,12 @@
         <w:pStyle w:val="Figure"/>
       </w:pPr>
       <w:r>
+        <w:lastRenderedPageBreak/>
         <w:drawing>
-          <wp:inline distT="0" distB="0" distL="0" distR="0" wp14:anchorId="2DD4FB3D" wp14:editId="5EB71386">
+          <wp:inline distT="0" distB="0" distL="0" distR="0" wp14:anchorId="5E72AB83" wp14:editId="702A9CF9">
             <wp:extent cx="4471416" cy="3657600"/>
             <wp:effectExtent l="0" t="0" r="5715" b="0"/>
-            <wp:docPr id="11" name="Picture 11"/>
+            <wp:docPr id="10" name="Picture 10"/>
             <wp:cNvGraphicFramePr>
               <a:graphicFrameLocks xmlns:a="http://schemas.openxmlformats.org/drawingml/2006/main" noChangeAspect="1"/>
             </wp:cNvGraphicFramePr>
@@ -1941,12 +2056,11 @@
         <w:pStyle w:val="Figure"/>
       </w:pPr>
       <w:r>
-        <w:lastRenderedPageBreak/>
         <w:drawing>
-          <wp:inline distT="0" distB="0" distL="0" distR="0" wp14:anchorId="3074D6A5" wp14:editId="0D5B3F0D">
+          <wp:inline distT="0" distB="0" distL="0" distR="0" wp14:anchorId="2DD4FB3D" wp14:editId="5EB71386">
             <wp:extent cx="4471416" cy="3657600"/>
             <wp:effectExtent l="0" t="0" r="5715" b="0"/>
-            <wp:docPr id="12" name="Picture 12"/>
+            <wp:docPr id="11" name="Picture 11"/>
             <wp:cNvGraphicFramePr>
               <a:graphicFrameLocks xmlns:a="http://schemas.openxmlformats.org/drawingml/2006/main" noChangeAspect="1"/>
             </wp:cNvGraphicFramePr>
@@ -1985,11 +2099,12 @@
         <w:pStyle w:val="Figure"/>
       </w:pPr>
       <w:r>
+        <w:lastRenderedPageBreak/>
         <w:drawing>
-          <wp:inline distT="0" distB="0" distL="0" distR="0" wp14:anchorId="008E97AA" wp14:editId="795D023C">
+          <wp:inline distT="0" distB="0" distL="0" distR="0" wp14:anchorId="3074D6A5" wp14:editId="0D5B3F0D">
             <wp:extent cx="4471416" cy="3657600"/>
             <wp:effectExtent l="0" t="0" r="5715" b="0"/>
-            <wp:docPr id="13" name="Picture 13"/>
+            <wp:docPr id="12" name="Picture 12"/>
             <wp:cNvGraphicFramePr>
               <a:graphicFrameLocks xmlns:a="http://schemas.openxmlformats.org/drawingml/2006/main" noChangeAspect="1"/>
             </wp:cNvGraphicFramePr>
@@ -2023,10 +2138,53 @@
       </w:r>
     </w:p>
     <w:p/>
+    <w:p>
+      <w:pPr>
+        <w:pStyle w:val="Figure"/>
+      </w:pPr>
+      <w:r>
+        <w:drawing>
+          <wp:inline distT="0" distB="0" distL="0" distR="0" wp14:anchorId="008E97AA" wp14:editId="795D023C">
+            <wp:extent cx="4471416" cy="3657600"/>
+            <wp:effectExtent l="0" t="0" r="5715" b="0"/>
+            <wp:docPr id="13" name="Picture 13"/>
+            <wp:cNvGraphicFramePr>
+              <a:graphicFrameLocks xmlns:a="http://schemas.openxmlformats.org/drawingml/2006/main" noChangeAspect="1"/>
+            </wp:cNvGraphicFramePr>
+            <a:graphic xmlns:a="http://schemas.openxmlformats.org/drawingml/2006/main">
+              <a:graphicData uri="http://schemas.openxmlformats.org/drawingml/2006/picture">
+                <pic:pic xmlns:pic="http://schemas.openxmlformats.org/drawingml/2006/picture">
+                  <pic:nvPicPr>
+                    <pic:cNvPr id="1" name=""/>
+                    <pic:cNvPicPr/>
+                  </pic:nvPicPr>
+                  <pic:blipFill>
+                    <a:blip r:embed="rId22"/>
+                    <a:stretch>
+                      <a:fillRect/>
+                    </a:stretch>
+                  </pic:blipFill>
+                  <pic:spPr>
+                    <a:xfrm>
+                      <a:off x="0" y="0"/>
+                      <a:ext cx="4471416" cy="3657600"/>
+                    </a:xfrm>
+                    <a:prstGeom prst="rect">
+                      <a:avLst/>
+                    </a:prstGeom>
+                  </pic:spPr>
+                </pic:pic>
+              </a:graphicData>
+            </a:graphic>
+          </wp:inline>
+        </w:drawing>
+      </w:r>
+    </w:p>
+    <w:p/>
     <w:p/>
     <w:sectPr>
-      <w:headerReference w:type="default" r:id="rId22"/>
-      <w:footerReference w:type="default" r:id="rId23"/>
+      <w:headerReference w:type="default" r:id="rId23"/>
+      <w:footerReference w:type="default" r:id="rId24"/>
       <w:pgSz w:w="12240" w:h="15840"/>
       <w:pgMar w:top="1440" w:right="1440" w:bottom="1440" w:left="1440" w:header="720" w:footer="720" w:gutter="0"/>
       <w:cols w:space="720"/>
@@ -2116,27 +2274,14 @@
     <w:r>
       <w:t xml:space="preserve"> of </w:t>
     </w:r>
-    <w:r>
-      <w:fldChar w:fldCharType="begin"/>
-    </w:r>
-    <w:r>
-      <w:instrText xml:space="preserve"> NUMPAGES   \* MERGEFORMAT </w:instrText>
-    </w:r>
-    <w:r>
-      <w:fldChar w:fldCharType="separate"/>
-    </w:r>
-    <w:r>
-      <w:rPr>
-        <w:noProof/>
-      </w:rPr>
-      <w:t>2</w:t>
-    </w:r>
-    <w:r>
-      <w:rPr>
-        <w:noProof/>
-      </w:rPr>
-      <w:fldChar w:fldCharType="end"/>
-    </w:r>
+    <w:fldSimple w:instr=" NUMPAGES   \* MERGEFORMAT ">
+      <w:r>
+        <w:rPr>
+          <w:noProof/>
+        </w:rPr>
+        <w:t>2</w:t>
+      </w:r>
+    </w:fldSimple>
   </w:p>
   <w:p>
     <w:pPr>
@@ -2183,7 +2328,7 @@
         <w:sz w:val="16"/>
         <w:szCs w:val="16"/>
       </w:rPr>
-      <w:t>8/31/2018 12:57</w:t>
+      <w:t>8/31/2018 13:45</w:t>
     </w:r>
     <w:r>
       <w:rPr>
@@ -2742,6 +2887,7 @@
   <w:style w:type="character" w:default="1" w:styleId="DefaultParagraphFont">
     <w:name w:val="Default Paragraph Font"/>
     <w:uiPriority w:val="1"/>
+    <w:semiHidden/>
     <w:unhideWhenUsed/>
   </w:style>
   <w:style w:type="table" w:default="1" w:styleId="TableNormal">
@@ -2943,531 +3089,45 @@
       <w:noProof/>
     </w:rPr>
   </w:style>
-</w:styles>
-</file>
-
-<file path=word/glossary/document.xml><?xml version="1.0" encoding="utf-8"?>
-<w:glossaryDocument xmlns:wpc="http://schemas.microsoft.com/office/word/2010/wordprocessingCanvas" xmlns:cx="http://schemas.microsoft.com/office/drawing/2014/chartex" xmlns:cx1="http://schemas.microsoft.com/office/drawing/2015/9/8/chartex" xmlns:cx2="http://schemas.microsoft.com/office/drawing/2015/10/21/chartex" xmlns:cx3="http://schemas.microsoft.com/office/drawing/2016/5/9/chartex" xmlns:cx4="http://schemas.microsoft.com/office/drawing/2016/5/10/chartex" xmlns:cx5="http://schemas.microsoft.com/office/drawing/2016/5/11/chartex" xmlns:cx6="http://schemas.microsoft.com/office/drawing/2016/5/12/chartex" xmlns:cx7="http://schemas.microsoft.com/office/drawing/2016/5/13/chartex" xmlns:cx8="http://schemas.microsoft.com/office/drawing/2016/5/14/chartex" xmlns:mc="http://schemas.openxmlformats.org/markup-compatibility/2006" xmlns:aink="http://schemas.microsoft.com/office/drawing/2016/ink" xmlns:am3d="http://schemas.microsoft.com/office/drawing/2017/model3d" xmlns:o="urn:schemas-microsoft-com:office:office" xmlns:r="http://schemas.openxmlformats.org/officeDocument/2006/relationships" xmlns:m="http://schemas.openxmlformats.org/officeDocument/2006/math" xmlns:v="urn:schemas-microsoft-com:vml" xmlns:wp14="http://schemas.microsoft.com/office/word/2010/wordprocessingDrawing" xmlns:wp="http://schemas.openxmlformats.org/drawingml/2006/wordprocessingDrawing" xmlns:w10="urn:schemas-microsoft-com:office:word" xmlns:w="http://schemas.openxmlformats.org/wordprocessingml/2006/main" xmlns:w14="http://schemas.microsoft.com/office/word/2010/wordml" xmlns:w15="http://schemas.microsoft.com/office/word/2012/wordml" xmlns:w16cid="http://schemas.microsoft.com/office/word/2016/wordml/cid" xmlns:w16se="http://schemas.microsoft.com/office/word/2015/wordml/symex" xmlns:wpg="http://schemas.microsoft.com/office/word/2010/wordprocessingGroup" xmlns:wpi="http://schemas.microsoft.com/office/word/2010/wordprocessingInk" xmlns:wne="http://schemas.microsoft.com/office/word/2006/wordml" xmlns:wps="http://schemas.microsoft.com/office/word/2010/wordprocessingShape" mc:Ignorable="w14 w15 w16se w16cid wp14"/>
-</file>
-
-<file path=word/glossary/fontTable.xml><?xml version="1.0" encoding="utf-8"?>
-<w:fonts xmlns:mc="http://schemas.openxmlformats.org/markup-compatibility/2006" xmlns:r="http://schemas.openxmlformats.org/officeDocument/2006/relationships" xmlns:w="http://schemas.openxmlformats.org/wordprocessingml/2006/main" xmlns:w14="http://schemas.microsoft.com/office/word/2010/wordml" xmlns:w15="http://schemas.microsoft.com/office/word/2012/wordml" xmlns:w16cid="http://schemas.microsoft.com/office/word/2016/wordml/cid" xmlns:w16se="http://schemas.microsoft.com/office/word/2015/wordml/symex" mc:Ignorable="w14 w15 w16se w16cid">
-  <w:font w:name="Calibri">
-    <w:panose1 w:val="020F0502020204030204"/>
-    <w:charset w:val="00"/>
-    <w:family w:val="swiss"/>
-    <w:pitch w:val="variable"/>
-    <w:sig w:usb0="E0002AFF" w:usb1="C000247B" w:usb2="00000009" w:usb3="00000000" w:csb0="000001FF" w:csb1="00000000"/>
-  </w:font>
-  <w:font w:name="Times New Roman">
-    <w:panose1 w:val="02020603050405020304"/>
-    <w:charset w:val="00"/>
-    <w:family w:val="roman"/>
-    <w:pitch w:val="variable"/>
-    <w:sig w:usb0="E0002EFF" w:usb1="C000785B" w:usb2="00000009" w:usb3="00000000" w:csb0="000001FF" w:csb1="00000000"/>
-  </w:font>
-  <w:font w:name="Calibri Light">
-    <w:panose1 w:val="020F0302020204030204"/>
-    <w:charset w:val="00"/>
-    <w:family w:val="swiss"/>
-    <w:pitch w:val="variable"/>
-    <w:sig w:usb0="E0002AFF" w:usb1="C000247B" w:usb2="00000009" w:usb3="00000000" w:csb0="000001FF" w:csb1="00000000"/>
-  </w:font>
-  <w:font w:name="Courier New">
-    <w:panose1 w:val="02070309020205020404"/>
-    <w:charset w:val="00"/>
-    <w:family w:val="modern"/>
-    <w:pitch w:val="fixed"/>
-    <w:sig w:usb0="E0002EFF" w:usb1="C0007843" w:usb2="00000009" w:usb3="00000000" w:csb0="000001FF" w:csb1="00000000"/>
-  </w:font>
-</w:fonts>
-</file>
-
-<file path=word/glossary/settings.xml><?xml version="1.0" encoding="utf-8"?>
-<w:settings xmlns:mc="http://schemas.openxmlformats.org/markup-compatibility/2006" xmlns:o="urn:schemas-microsoft-com:office:office" xmlns:r="http://schemas.openxmlformats.org/officeDocument/2006/relationships" xmlns:m="http://schemas.openxmlformats.org/officeDocument/2006/math" xmlns:v="urn:schemas-microsoft-com:vml" xmlns:w10="urn:schemas-microsoft-com:office:word" xmlns:w="http://schemas.openxmlformats.org/wordprocessingml/2006/main" xmlns:w14="http://schemas.microsoft.com/office/word/2010/wordml" xmlns:w15="http://schemas.microsoft.com/office/word/2012/wordml" xmlns:w16cid="http://schemas.microsoft.com/office/word/2016/wordml/cid" xmlns:w16se="http://schemas.microsoft.com/office/word/2015/wordml/symex" xmlns:sl="http://schemas.openxmlformats.org/schemaLibrary/2006/main" mc:Ignorable="w14 w15 w16se w16cid">
-  <w:view w:val="normal"/>
-  <w:defaultTabStop w:val="720"/>
-  <w:characterSpacingControl w:val="doNotCompress"/>
-  <w:compat>
-    <w:useFELayout/>
-    <w:compatSetting w:name="compatibilityMode" w:uri="http://schemas.microsoft.com/office/word" w:val="15"/>
-    <w:compatSetting w:name="overrideTableStyleFontSizeAndJustification" w:uri="http://schemas.microsoft.com/office/word" w:val="1"/>
-    <w:compatSetting w:name="enableOpenTypeFeatures" w:uri="http://schemas.microsoft.com/office/word" w:val="1"/>
-    <w:compatSetting w:name="doNotFlipMirrorIndents" w:uri="http://schemas.microsoft.com/office/word" w:val="1"/>
-    <w:compatSetting w:name="differentiateMultirowTableHeaders" w:uri="http://schemas.microsoft.com/office/word" w:val="1"/>
-    <w:compatSetting w:name="useWord2013TrackBottomHyphenation" w:uri="http://schemas.microsoft.com/office/word" w:val="0"/>
-  </w:compat>
-  <w:rsids>
-    <w:rsidRoot w:val="005A04F8"/>
-    <w:rsid w:val="00556460"/>
-    <w:rsid w:val="005A04F8"/>
-  </w:rsids>
-  <m:mathPr>
-    <m:mathFont m:val="Cambria Math"/>
-    <m:brkBin m:val="before"/>
-    <m:brkBinSub m:val="--"/>
-    <m:smallFrac m:val="0"/>
-    <m:dispDef/>
-    <m:lMargin m:val="0"/>
-    <m:rMargin m:val="0"/>
-    <m:defJc m:val="centerGroup"/>
-    <m:wrapIndent m:val="1440"/>
-    <m:intLim m:val="subSup"/>
-    <m:naryLim m:val="undOvr"/>
-  </m:mathPr>
-  <w:themeFontLang w:val="en-US"/>
-  <w:clrSchemeMapping w:bg1="light1" w:t1="dark1" w:bg2="light2" w:t2="dark2" w:accent1="accent1" w:accent2="accent2" w:accent3="accent3" w:accent4="accent4" w:accent5="accent5" w:accent6="accent6" w:hyperlink="hyperlink" w:followedHyperlink="followedHyperlink"/>
-  <w:decimalSymbol w:val="."/>
-  <w:listSeparator w:val=","/>
-  <w15:chartTrackingRefBased/>
-</w:settings>
-</file>
-
-<file path=word/glossary/styles.xml><?xml version="1.0" encoding="utf-8"?>
-<w:styles xmlns:mc="http://schemas.openxmlformats.org/markup-compatibility/2006" xmlns:r="http://schemas.openxmlformats.org/officeDocument/2006/relationships" xmlns:w="http://schemas.openxmlformats.org/wordprocessingml/2006/main" xmlns:w14="http://schemas.microsoft.com/office/word/2010/wordml" xmlns:w15="http://schemas.microsoft.com/office/word/2012/wordml" xmlns:w16cid="http://schemas.microsoft.com/office/word/2016/wordml/cid" xmlns:w16se="http://schemas.microsoft.com/office/word/2015/wordml/symex" mc:Ignorable="w14 w15 w16se w16cid">
-  <w:docDefaults>
-    <w:rPrDefault>
-      <w:rPr>
-        <w:rFonts w:asciiTheme="minorHAnsi" w:eastAsiaTheme="minorEastAsia" w:hAnsiTheme="minorHAnsi" w:cstheme="minorBidi"/>
-        <w:sz w:val="22"/>
-        <w:szCs w:val="22"/>
-        <w:lang w:val="en-US" w:eastAsia="en-US" w:bidi="ar-SA"/>
-      </w:rPr>
-    </w:rPrDefault>
-    <w:pPrDefault>
-      <w:pPr>
-        <w:spacing w:after="160" w:line="259" w:lineRule="auto"/>
-      </w:pPr>
-    </w:pPrDefault>
-  </w:docDefaults>
-  <w:latentStyles w:defLockedState="0" w:defUIPriority="99" w:defSemiHidden="0" w:defUnhideWhenUsed="0" w:defQFormat="0" w:count="375">
-    <w:lsdException w:name="Normal" w:uiPriority="0" w:qFormat="1"/>
-    <w:lsdException w:name="heading 1" w:uiPriority="9" w:qFormat="1"/>
-    <w:lsdException w:name="heading 2" w:semiHidden="1" w:uiPriority="9" w:unhideWhenUsed="1" w:qFormat="1"/>
-    <w:lsdException w:name="heading 3" w:semiHidden="1" w:uiPriority="9" w:unhideWhenUsed="1" w:qFormat="1"/>
-    <w:lsdException w:name="heading 4" w:semiHidden="1" w:uiPriority="9" w:unhideWhenUsed="1" w:qFormat="1"/>
-    <w:lsdException w:name="heading 5" w:semiHidden="1" w:uiPriority="9" w:unhideWhenUsed="1" w:qFormat="1"/>
-    <w:lsdException w:name="heading 6" w:semiHidden="1" w:uiPriority="9" w:unhideWhenUsed="1" w:qFormat="1"/>
-    <w:lsdException w:name="heading 7" w:semiHidden="1" w:uiPriority="9" w:unhideWhenUsed="1" w:qFormat="1"/>
-    <w:lsdException w:name="heading 8" w:semiHidden="1" w:uiPriority="9" w:unhideWhenUsed="1" w:qFormat="1"/>
-    <w:lsdException w:name="heading 9" w:semiHidden="1" w:uiPriority="9" w:unhideWhenUsed="1" w:qFormat="1"/>
-    <w:lsdException w:name="index 1" w:semiHidden="1" w:unhideWhenUsed="1"/>
-    <w:lsdException w:name="index 2" w:semiHidden="1" w:unhideWhenUsed="1"/>
-    <w:lsdException w:name="index 3" w:semiHidden="1" w:unhideWhenUsed="1"/>
-    <w:lsdException w:name="index 4" w:semiHidden="1" w:unhideWhenUsed="1"/>
-    <w:lsdException w:name="index 5" w:semiHidden="1" w:unhideWhenUsed="1"/>
-    <w:lsdException w:name="index 6" w:semiHidden="1" w:unhideWhenUsed="1"/>
-    <w:lsdException w:name="index 7" w:semiHidden="1" w:unhideWhenUsed="1"/>
-    <w:lsdException w:name="index 8" w:semiHidden="1" w:unhideWhenUsed="1"/>
-    <w:lsdException w:name="index 9" w:semiHidden="1" w:unhideWhenUsed="1"/>
-    <w:lsdException w:name="toc 1" w:semiHidden="1" w:uiPriority="39" w:unhideWhenUsed="1"/>
-    <w:lsdException w:name="toc 2" w:semiHidden="1" w:uiPriority="39" w:unhideWhenUsed="1"/>
-    <w:lsdException w:name="toc 3" w:semiHidden="1" w:uiPriority="39" w:unhideWhenUsed="1"/>
-    <w:lsdException w:name="toc 4" w:semiHidden="1" w:uiPriority="39" w:unhideWhenUsed="1"/>
-    <w:lsdException w:name="toc 5" w:semiHidden="1" w:uiPriority="39" w:unhideWhenUsed="1"/>
-    <w:lsdException w:name="toc 6" w:semiHidden="1" w:uiPriority="39" w:unhideWhenUsed="1"/>
-    <w:lsdException w:name="toc 7" w:semiHidden="1" w:uiPriority="39" w:unhideWhenUsed="1"/>
-    <w:lsdException w:name="toc 8" w:semiHidden="1" w:uiPriority="39" w:unhideWhenUsed="1"/>
-    <w:lsdException w:name="toc 9" w:semiHidden="1" w:uiPriority="39" w:unhideWhenUsed="1"/>
-    <w:lsdException w:name="Normal Indent" w:semiHidden="1" w:unhideWhenUsed="1"/>
-    <w:lsdException w:name="footnote text" w:semiHidden="1" w:unhideWhenUsed="1"/>
-    <w:lsdException w:name="annotation text" w:semiHidden="1" w:unhideWhenUsed="1"/>
-    <w:lsdException w:name="header" w:semiHidden="1" w:unhideWhenUsed="1"/>
-    <w:lsdException w:name="footer" w:semiHidden="1" w:unhideWhenUsed="1"/>
-    <w:lsdException w:name="index heading" w:semiHidden="1" w:unhideWhenUsed="1"/>
-    <w:lsdException w:name="caption" w:semiHidden="1" w:uiPriority="35" w:unhideWhenUsed="1" w:qFormat="1"/>
-    <w:lsdException w:name="table of figures" w:semiHidden="1" w:unhideWhenUsed="1"/>
-    <w:lsdException w:name="envelope address" w:semiHidden="1" w:unhideWhenUsed="1"/>
-    <w:lsdException w:name="envelope return" w:semiHidden="1" w:unhideWhenUsed="1"/>
-    <w:lsdException w:name="footnote reference" w:semiHidden="1" w:unhideWhenUsed="1"/>
-    <w:lsdException w:name="annotation reference" w:semiHidden="1" w:unhideWhenUsed="1"/>
-    <w:lsdException w:name="line number" w:semiHidden="1" w:unhideWhenUsed="1"/>
-    <w:lsdException w:name="page number" w:semiHidden="1" w:unhideWhenUsed="1"/>
-    <w:lsdException w:name="endnote reference" w:semiHidden="1" w:unhideWhenUsed="1"/>
-    <w:lsdException w:name="endnote text" w:semiHidden="1" w:unhideWhenUsed="1"/>
-    <w:lsdException w:name="table of authorities" w:semiHidden="1" w:unhideWhenUsed="1"/>
-    <w:lsdException w:name="macro" w:semiHidden="1" w:unhideWhenUsed="1"/>
-    <w:lsdException w:name="toa heading" w:semiHidden="1" w:unhideWhenUsed="1"/>
-    <w:lsdException w:name="List" w:semiHidden="1" w:unhideWhenUsed="1"/>
-    <w:lsdException w:name="List Bullet" w:semiHidden="1" w:unhideWhenUsed="1"/>
-    <w:lsdException w:name="List Number" w:semiHidden="1" w:unhideWhenUsed="1"/>
-    <w:lsdException w:name="List 2" w:semiHidden="1" w:unhideWhenUsed="1"/>
-    <w:lsdException w:name="List 3" w:semiHidden="1" w:unhideWhenUsed="1"/>
-    <w:lsdException w:name="List 4" w:semiHidden="1" w:unhideWhenUsed="1"/>
-    <w:lsdException w:name="List 5" w:semiHidden="1" w:unhideWhenUsed="1"/>
-    <w:lsdException w:name="List Bullet 2" w:semiHidden="1" w:unhideWhenUsed="1"/>
-    <w:lsdException w:name="List Bullet 3" w:semiHidden="1" w:unhideWhenUsed="1"/>
-    <w:lsdException w:name="List Bullet 4" w:semiHidden="1" w:unhideWhenUsed="1"/>
-    <w:lsdException w:name="List Bullet 5" w:semiHidden="1" w:unhideWhenUsed="1"/>
-    <w:lsdException w:name="List Number 2" w:semiHidden="1" w:unhideWhenUsed="1"/>
-    <w:lsdException w:name="List Number 3" w:semiHidden="1" w:unhideWhenUsed="1"/>
-    <w:lsdException w:name="List Number 4" w:semiHidden="1" w:unhideWhenUsed="1"/>
-    <w:lsdException w:name="List Number 5" w:semiHidden="1" w:unhideWhenUsed="1"/>
-    <w:lsdException w:name="Title" w:uiPriority="10" w:qFormat="1"/>
-    <w:lsdException w:name="Closing" w:semiHidden="1" w:unhideWhenUsed="1"/>
-    <w:lsdException w:name="Signature" w:semiHidden="1" w:unhideWhenUsed="1"/>
-    <w:lsdException w:name="Default Paragraph Font" w:semiHidden="1" w:uiPriority="1" w:unhideWhenUsed="1"/>
-    <w:lsdException w:name="Body Text" w:semiHidden="1" w:unhideWhenUsed="1"/>
-    <w:lsdException w:name="Body Text Indent" w:semiHidden="1" w:unhideWhenUsed="1"/>
-    <w:lsdException w:name="List Continue" w:semiHidden="1" w:unhideWhenUsed="1"/>
-    <w:lsdException w:name="List Continue 2" w:semiHidden="1" w:unhideWhenUsed="1"/>
-    <w:lsdException w:name="List Continue 3" w:semiHidden="1" w:unhideWhenUsed="1"/>
-    <w:lsdException w:name="List Continue 4" w:semiHidden="1" w:unhideWhenUsed="1"/>
-    <w:lsdException w:name="List Continue 5" w:semiHidden="1" w:unhideWhenUsed="1"/>
-    <w:lsdException w:name="Message Header" w:semiHidden="1" w:unhideWhenUsed="1"/>
-    <w:lsdException w:name="Subtitle" w:uiPriority="11" w:qFormat="1"/>
-    <w:lsdException w:name="Salutation" w:semiHidden="1" w:unhideWhenUsed="1"/>
-    <w:lsdException w:name="Date" w:semiHidden="1" w:unhideWhenUsed="1"/>
-    <w:lsdException w:name="Body Text First Indent" w:semiHidden="1" w:unhideWhenUsed="1"/>
-    <w:lsdException w:name="Body Text First Indent 2" w:semiHidden="1" w:unhideWhenUsed="1"/>
-    <w:lsdException w:name="Note Heading" w:semiHidden="1" w:unhideWhenUsed="1"/>
-    <w:lsdException w:name="Body Text 2" w:semiHidden="1" w:unhideWhenUsed="1"/>
-    <w:lsdException w:name="Body Text 3" w:semiHidden="1" w:unhideWhenUsed="1"/>
-    <w:lsdException w:name="Body Text Indent 2" w:semiHidden="1" w:unhideWhenUsed="1"/>
-    <w:lsdException w:name="Body Text Indent 3" w:semiHidden="1" w:unhideWhenUsed="1"/>
-    <w:lsdException w:name="Block Text" w:semiHidden="1" w:unhideWhenUsed="1"/>
-    <w:lsdException w:name="Hyperlink" w:semiHidden="1" w:unhideWhenUsed="1"/>
-    <w:lsdException w:name="FollowedHyperlink" w:semiHidden="1" w:unhideWhenUsed="1"/>
-    <w:lsdException w:name="Strong" w:uiPriority="22" w:qFormat="1"/>
-    <w:lsdException w:name="Emphasis" w:uiPriority="20" w:qFormat="1"/>
-    <w:lsdException w:name="Document Map" w:semiHidden="1" w:unhideWhenUsed="1"/>
-    <w:lsdException w:name="Plain Text" w:semiHidden="1" w:unhideWhenUsed="1"/>
-    <w:lsdException w:name="E-mail Signature" w:semiHidden="1" w:unhideWhenUsed="1"/>
-    <w:lsdException w:name="HTML Top of Form" w:semiHidden="1" w:unhideWhenUsed="1"/>
-    <w:lsdException w:name="HTML Bottom of Form" w:semiHidden="1" w:unhideWhenUsed="1"/>
-    <w:lsdException w:name="Normal (Web)" w:semiHidden="1" w:unhideWhenUsed="1"/>
-    <w:lsdException w:name="HTML Acronym" w:semiHidden="1" w:unhideWhenUsed="1"/>
-    <w:lsdException w:name="HTML Address" w:semiHidden="1" w:unhideWhenUsed="1"/>
-    <w:lsdException w:name="HTML Cite" w:semiHidden="1" w:unhideWhenUsed="1"/>
-    <w:lsdException w:name="HTML Code" w:semiHidden="1" w:unhideWhenUsed="1"/>
-    <w:lsdException w:name="HTML Definition" w:semiHidden="1" w:unhideWhenUsed="1"/>
-    <w:lsdException w:name="HTML Keyboard" w:semiHidden="1" w:unhideWhenUsed="1"/>
-    <w:lsdException w:name="HTML Preformatted" w:semiHidden="1" w:unhideWhenUsed="1"/>
-    <w:lsdException w:name="HTML Sample" w:semiHidden="1" w:unhideWhenUsed="1"/>
-    <w:lsdException w:name="HTML Typewriter" w:semiHidden="1" w:unhideWhenUsed="1"/>
-    <w:lsdException w:name="HTML Variable" w:semiHidden="1" w:unhideWhenUsed="1"/>
-    <w:lsdException w:name="Normal Table" w:semiHidden="1" w:unhideWhenUsed="1"/>
-    <w:lsdException w:name="annotation subject" w:semiHidden="1" w:unhideWhenUsed="1"/>
-    <w:lsdException w:name="No List" w:semiHidden="1" w:unhideWhenUsed="1"/>
-    <w:lsdException w:name="Outline List 1" w:semiHidden="1" w:unhideWhenUsed="1"/>
-    <w:lsdException w:name="Outline List 2" w:semiHidden="1" w:unhideWhenUsed="1"/>
-    <w:lsdException w:name="Outline List 3" w:semiHidden="1" w:unhideWhenUsed="1"/>
-    <w:lsdException w:name="Table Simple 1" w:semiHidden="1" w:unhideWhenUsed="1"/>
-    <w:lsdException w:name="Table Simple 2" w:semiHidden="1" w:unhideWhenUsed="1"/>
-    <w:lsdException w:name="Table Simple 3" w:semiHidden="1" w:unhideWhenUsed="1"/>
-    <w:lsdException w:name="Table Classic 1" w:semiHidden="1" w:unhideWhenUsed="1"/>
-    <w:lsdException w:name="Table Classic 2" w:semiHidden="1" w:unhideWhenUsed="1"/>
-    <w:lsdException w:name="Table Classic 3" w:semiHidden="1" w:unhideWhenUsed="1"/>
-    <w:lsdException w:name="Table Classic 4" w:semiHidden="1" w:unhideWhenUsed="1"/>
-    <w:lsdException w:name="Table Colorful 1" w:semiHidden="1" w:unhideWhenUsed="1"/>
-    <w:lsdException w:name="Table Colorful 2" w:semiHidden="1" w:unhideWhenUsed="1"/>
-    <w:lsdException w:name="Table Colorful 3" w:semiHidden="1" w:unhideWhenUsed="1"/>
-    <w:lsdException w:name="Table Columns 1" w:semiHidden="1" w:unhideWhenUsed="1"/>
-    <w:lsdException w:name="Table Columns 2" w:semiHidden="1" w:unhideWhenUsed="1"/>
-    <w:lsdException w:name="Table Columns 3" w:semiHidden="1" w:unhideWhenUsed="1"/>
-    <w:lsdException w:name="Table Columns 4" w:semiHidden="1" w:unhideWhenUsed="1"/>
-    <w:lsdException w:name="Table Columns 5" w:semiHidden="1" w:unhideWhenUsed="1"/>
-    <w:lsdException w:name="Table Grid 1" w:semiHidden="1" w:unhideWhenUsed="1"/>
-    <w:lsdException w:name="Table Grid 2" w:semiHidden="1" w:unhideWhenUsed="1"/>
-    <w:lsdException w:name="Table Grid 3" w:semiHidden="1" w:unhideWhenUsed="1"/>
-    <w:lsdException w:name="Table Grid 4" w:semiHidden="1" w:unhideWhenUsed="1"/>
-    <w:lsdException w:name="Table Grid 5" w:semiHidden="1" w:unhideWhenUsed="1"/>
-    <w:lsdException w:name="Table Grid 6" w:semiHidden="1" w:unhideWhenUsed="1"/>
-    <w:lsdException w:name="Table Grid 7" w:semiHidden="1" w:unhideWhenUsed="1"/>
-    <w:lsdException w:name="Table Grid 8" w:semiHidden="1" w:unhideWhenUsed="1"/>
-    <w:lsdException w:name="Table List 1" w:semiHidden="1" w:unhideWhenUsed="1"/>
-    <w:lsdException w:name="Table List 2" w:semiHidden="1" w:unhideWhenUsed="1"/>
-    <w:lsdException w:name="Table List 3" w:semiHidden="1" w:unhideWhenUsed="1"/>
-    <w:lsdException w:name="Table List 4" w:semiHidden="1" w:unhideWhenUsed="1"/>
-    <w:lsdException w:name="Table List 5" w:semiHidden="1" w:unhideWhenUsed="1"/>
-    <w:lsdException w:name="Table List 6" w:semiHidden="1" w:unhideWhenUsed="1"/>
-    <w:lsdException w:name="Table List 7" w:semiHidden="1" w:unhideWhenUsed="1"/>
-    <w:lsdException w:name="Table List 8" w:semiHidden="1" w:unhideWhenUsed="1"/>
-    <w:lsdException w:name="Table 3D effects 1" w:semiHidden="1" w:unhideWhenUsed="1"/>
-    <w:lsdException w:name="Table 3D effects 2" w:semiHidden="1" w:unhideWhenUsed="1"/>
-    <w:lsdException w:name="Table 3D effects 3" w:semiHidden="1" w:unhideWhenUsed="1"/>
-    <w:lsdException w:name="Table Contemporary" w:semiHidden="1" w:unhideWhenUsed="1"/>
-    <w:lsdException w:name="Table Elegant" w:semiHidden="1" w:unhideWhenUsed="1"/>
-    <w:lsdException w:name="Table Professional" w:semiHidden="1" w:unhideWhenUsed="1"/>
-    <w:lsdException w:name="Table Subtle 1" w:semiHidden="1" w:unhideWhenUsed="1"/>
-    <w:lsdException w:name="Table Subtle 2" w:semiHidden="1" w:unhideWhenUsed="1"/>
-    <w:lsdException w:name="Table Web 1" w:semiHidden="1" w:unhideWhenUsed="1"/>
-    <w:lsdException w:name="Table Web 2" w:semiHidden="1" w:unhideWhenUsed="1"/>
-    <w:lsdException w:name="Table Web 3" w:semiHidden="1" w:unhideWhenUsed="1"/>
-    <w:lsdException w:name="Balloon Text" w:semiHidden="1" w:unhideWhenUsed="1"/>
-    <w:lsdException w:name="Table Grid" w:uiPriority="39"/>
-    <w:lsdException w:name="Table Theme" w:semiHidden="1" w:unhideWhenUsed="1"/>
-    <w:lsdException w:name="Placeholder Text" w:semiHidden="1"/>
-    <w:lsdException w:name="No Spacing" w:uiPriority="1" w:qFormat="1"/>
-    <w:lsdException w:name="Light Shading" w:uiPriority="60"/>
-    <w:lsdException w:name="Light List" w:uiPriority="61"/>
-    <w:lsdException w:name="Light Grid" w:uiPriority="62"/>
-    <w:lsdException w:name="Medium Shading 1" w:uiPriority="63"/>
-    <w:lsdException w:name="Medium Shading 2" w:uiPriority="64"/>
-    <w:lsdException w:name="Medium List 1" w:uiPriority="65"/>
-    <w:lsdException w:name="Medium List 2" w:uiPriority="66"/>
-    <w:lsdException w:name="Medium Grid 1" w:uiPriority="67"/>
-    <w:lsdException w:name="Medium Grid 2" w:uiPriority="68"/>
-    <w:lsdException w:name="Medium Grid 3" w:uiPriority="69"/>
-    <w:lsdException w:name="Dark List" w:uiPriority="70"/>
-    <w:lsdException w:name="Colorful Shading" w:uiPriority="71"/>
-    <w:lsdException w:name="Colorful List" w:uiPriority="72"/>
-    <w:lsdException w:name="Colorful Grid" w:uiPriority="73"/>
-    <w:lsdException w:name="Light Shading Accent 1" w:uiPriority="60"/>
-    <w:lsdException w:name="Light List Accent 1" w:uiPriority="61"/>
-    <w:lsdException w:name="Light Grid Accent 1" w:uiPriority="62"/>
-    <w:lsdException w:name="Medium Shading 1 Accent 1" w:uiPriority="63"/>
-    <w:lsdException w:name="Medium Shading 2 Accent 1" w:uiPriority="64"/>
-    <w:lsdException w:name="Medium List 1 Accent 1" w:uiPriority="65"/>
-    <w:lsdException w:name="Revision" w:semiHidden="1"/>
-    <w:lsdException w:name="List Paragraph" w:uiPriority="34" w:qFormat="1"/>
-    <w:lsdException w:name="Quote" w:uiPriority="29" w:qFormat="1"/>
-    <w:lsdException w:name="Intense Quote" w:uiPriority="30" w:qFormat="1"/>
-    <w:lsdException w:name="Medium List 2 Accent 1" w:uiPriority="66"/>
-    <w:lsdException w:name="Medium Grid 1 Accent 1" w:uiPriority="67"/>
-    <w:lsdException w:name="Medium Grid 2 Accent 1" w:uiPriority="68"/>
-    <w:lsdException w:name="Medium Grid 3 Accent 1" w:uiPriority="69"/>
-    <w:lsdException w:name="Dark List Accent 1" w:uiPriority="70"/>
-    <w:lsdException w:name="Colorful Shading Accent 1" w:uiPriority="71"/>
-    <w:lsdException w:name="Colorful List Accent 1" w:uiPriority="72"/>
-    <w:lsdException w:name="Colorful Grid Accent 1" w:uiPriority="73"/>
-    <w:lsdException w:name="Light Shading Accent 2" w:uiPriority="60"/>
-    <w:lsdException w:name="Light List Accent 2" w:uiPriority="61"/>
-    <w:lsdException w:name="Light Grid Accent 2" w:uiPriority="62"/>
-    <w:lsdException w:name="Medium Shading 1 Accent 2" w:uiPriority="63"/>
-    <w:lsdException w:name="Medium Shading 2 Accent 2" w:uiPriority="64"/>
-    <w:lsdException w:name="Medium List 1 Accent 2" w:uiPriority="65"/>
-    <w:lsdException w:name="Medium List 2 Accent 2" w:uiPriority="66"/>
-    <w:lsdException w:name="Medium Grid 1 Accent 2" w:uiPriority="67"/>
-    <w:lsdException w:name="Medium Grid 2 Accent 2" w:uiPriority="68"/>
-    <w:lsdException w:name="Medium Grid 3 Accent 2" w:uiPriority="69"/>
-    <w:lsdException w:name="Dark List Accent 2" w:uiPriority="70"/>
-    <w:lsdException w:name="Colorful Shading Accent 2" w:uiPriority="71"/>
-    <w:lsdException w:name="Colorful List Accent 2" w:uiPriority="72"/>
-    <w:lsdException w:name="Colorful Grid Accent 2" w:uiPriority="73"/>
-    <w:lsdException w:name="Light Shading Accent 3" w:uiPriority="60"/>
-    <w:lsdException w:name="Light List Accent 3" w:uiPriority="61"/>
-    <w:lsdException w:name="Light Grid Accent 3" w:uiPriority="62"/>
-    <w:lsdException w:name="Medium Shading 1 Accent 3" w:uiPriority="63"/>
-    <w:lsdException w:name="Medium Shading 2 Accent 3" w:uiPriority="64"/>
-    <w:lsdException w:name="Medium List 1 Accent 3" w:uiPriority="65"/>
-    <w:lsdException w:name="Medium List 2 Accent 3" w:uiPriority="66"/>
-    <w:lsdException w:name="Medium Grid 1 Accent 3" w:uiPriority="67"/>
-    <w:lsdException w:name="Medium Grid 2 Accent 3" w:uiPriority="68"/>
-    <w:lsdException w:name="Medium Grid 3 Accent 3" w:uiPriority="69"/>
-    <w:lsdException w:name="Dark List Accent 3" w:uiPriority="70"/>
-    <w:lsdException w:name="Colorful Shading Accent 3" w:uiPriority="71"/>
-    <w:lsdException w:name="Colorful List Accent 3" w:uiPriority="72"/>
-    <w:lsdException w:name="Colorful Grid Accent 3" w:uiPriority="73"/>
-    <w:lsdException w:name="Light Shading Accent 4" w:uiPriority="60"/>
-    <w:lsdException w:name="Light List Accent 4" w:uiPriority="61"/>
-    <w:lsdException w:name="Light Grid Accent 4" w:uiPriority="62"/>
-    <w:lsdException w:name="Medium Shading 1 Accent 4" w:uiPriority="63"/>
-    <w:lsdException w:name="Medium Shading 2 Accent 4" w:uiPriority="64"/>
-    <w:lsdException w:name="Medium List 1 Accent 4" w:uiPriority="65"/>
-    <w:lsdException w:name="Medium List 2 Accent 4" w:uiPriority="66"/>
-    <w:lsdException w:name="Medium Grid 1 Accent 4" w:uiPriority="67"/>
-    <w:lsdException w:name="Medium Grid 2 Accent 4" w:uiPriority="68"/>
-    <w:lsdException w:name="Medium Grid 3 Accent 4" w:uiPriority="69"/>
-    <w:lsdException w:name="Dark List Accent 4" w:uiPriority="70"/>
-    <w:lsdException w:name="Colorful Shading Accent 4" w:uiPriority="71"/>
-    <w:lsdException w:name="Colorful List Accent 4" w:uiPriority="72"/>
-    <w:lsdException w:name="Colorful Grid Accent 4" w:uiPriority="73"/>
-    <w:lsdException w:name="Light Shading Accent 5" w:uiPriority="60"/>
-    <w:lsdException w:name="Light List Accent 5" w:uiPriority="61"/>
-    <w:lsdException w:name="Light Grid Accent 5" w:uiPriority="62"/>
-    <w:lsdException w:name="Medium Shading 1 Accent 5" w:uiPriority="63"/>
-    <w:lsdException w:name="Medium Shading 2 Accent 5" w:uiPriority="64"/>
-    <w:lsdException w:name="Medium List 1 Accent 5" w:uiPriority="65"/>
-    <w:lsdException w:name="Medium List 2 Accent 5" w:uiPriority="66"/>
-    <w:lsdException w:name="Medium Grid 1 Accent 5" w:uiPriority="67"/>
-    <w:lsdException w:name="Medium Grid 2 Accent 5" w:uiPriority="68"/>
-    <w:lsdException w:name="Medium Grid 3 Accent 5" w:uiPriority="69"/>
-    <w:lsdException w:name="Dark List Accent 5" w:uiPriority="70"/>
-    <w:lsdException w:name="Colorful Shading Accent 5" w:uiPriority="71"/>
-    <w:lsdException w:name="Colorful List Accent 5" w:uiPriority="72"/>
-    <w:lsdException w:name="Colorful Grid Accent 5" w:uiPriority="73"/>
-    <w:lsdException w:name="Light Shading Accent 6" w:uiPriority="60"/>
-    <w:lsdException w:name="Light List Accent 6" w:uiPriority="61"/>
-    <w:lsdException w:name="Light Grid Accent 6" w:uiPriority="62"/>
-    <w:lsdException w:name="Medium Shading 1 Accent 6" w:uiPriority="63"/>
-    <w:lsdException w:name="Medium Shading 2 Accent 6" w:uiPriority="64"/>
-    <w:lsdException w:name="Medium List 1 Accent 6" w:uiPriority="65"/>
-    <w:lsdException w:name="Medium List 2 Accent 6" w:uiPriority="66"/>
-    <w:lsdException w:name="Medium Grid 1 Accent 6" w:uiPriority="67"/>
-    <w:lsdException w:name="Medium Grid 2 Accent 6" w:uiPriority="68"/>
-    <w:lsdException w:name="Medium Grid 3 Accent 6" w:uiPriority="69"/>
-    <w:lsdException w:name="Dark List Accent 6" w:uiPriority="70"/>
-    <w:lsdException w:name="Colorful Shading Accent 6" w:uiPriority="71"/>
-    <w:lsdException w:name="Colorful List Accent 6" w:uiPriority="72"/>
-    <w:lsdException w:name="Colorful Grid Accent 6" w:uiPriority="73"/>
-    <w:lsdException w:name="Subtle Emphasis" w:uiPriority="19" w:qFormat="1"/>
-    <w:lsdException w:name="Intense Emphasis" w:uiPriority="21" w:qFormat="1"/>
-    <w:lsdException w:name="Subtle Reference" w:uiPriority="31" w:qFormat="1"/>
-    <w:lsdException w:name="Intense Reference" w:uiPriority="32" w:qFormat="1"/>
-    <w:lsdException w:name="Book Title" w:uiPriority="33" w:qFormat="1"/>
-    <w:lsdException w:name="Bibliography" w:semiHidden="1" w:uiPriority="37" w:unhideWhenUsed="1"/>
-    <w:lsdException w:name="TOC Heading" w:semiHidden="1" w:uiPriority="39" w:unhideWhenUsed="1" w:qFormat="1"/>
-    <w:lsdException w:name="Plain Table 1" w:uiPriority="41"/>
-    <w:lsdException w:name="Plain Table 2" w:uiPriority="42"/>
-    <w:lsdException w:name="Plain Table 3" w:uiPriority="43"/>
-    <w:lsdException w:name="Plain Table 4" w:uiPriority="44"/>
-    <w:lsdException w:name="Plain Table 5" w:uiPriority="45"/>
-    <w:lsdException w:name="Grid Table Light" w:uiPriority="40"/>
-    <w:lsdException w:name="Grid Table 1 Light" w:uiPriority="46"/>
-    <w:lsdException w:name="Grid Table 2" w:uiPriority="47"/>
-    <w:lsdException w:name="Grid Table 3" w:uiPriority="48"/>
-    <w:lsdException w:name="Grid Table 4" w:uiPriority="49"/>
-    <w:lsdException w:name="Grid Table 5 Dark" w:uiPriority="50"/>
-    <w:lsdException w:name="Grid Table 6 Colorful" w:uiPriority="51"/>
-    <w:lsdException w:name="Grid Table 7 Colorful" w:uiPriority="52"/>
-    <w:lsdException w:name="Grid Table 1 Light Accent 1" w:uiPriority="46"/>
-    <w:lsdException w:name="Grid Table 2 Accent 1" w:uiPriority="47"/>
-    <w:lsdException w:name="Grid Table 3 Accent 1" w:uiPriority="48"/>
-    <w:lsdException w:name="Grid Table 4 Accent 1" w:uiPriority="49"/>
-    <w:lsdException w:name="Grid Table 5 Dark Accent 1" w:uiPriority="50"/>
-    <w:lsdException w:name="Grid Table 6 Colorful Accent 1" w:uiPriority="51"/>
-    <w:lsdException w:name="Grid Table 7 Colorful Accent 1" w:uiPriority="52"/>
-    <w:lsdException w:name="Grid Table 1 Light Accent 2" w:uiPriority="46"/>
-    <w:lsdException w:name="Grid Table 2 Accent 2" w:uiPriority="47"/>
-    <w:lsdException w:name="Grid Table 3 Accent 2" w:uiPriority="48"/>
-    <w:lsdException w:name="Grid Table 4 Accent 2" w:uiPriority="49"/>
-    <w:lsdException w:name="Grid Table 5 Dark Accent 2" w:uiPriority="50"/>
-    <w:lsdException w:name="Grid Table 6 Colorful Accent 2" w:uiPriority="51"/>
-    <w:lsdException w:name="Grid Table 7 Colorful Accent 2" w:uiPriority="52"/>
-    <w:lsdException w:name="Grid Table 1 Light Accent 3" w:uiPriority="46"/>
-    <w:lsdException w:name="Grid Table 2 Accent 3" w:uiPriority="47"/>
-    <w:lsdException w:name="Grid Table 3 Accent 3" w:uiPriority="48"/>
-    <w:lsdException w:name="Grid Table 4 Accent 3" w:uiPriority="49"/>
-    <w:lsdException w:name="Grid Table 5 Dark Accent 3" w:uiPriority="50"/>
-    <w:lsdException w:name="Grid Table 6 Colorful Accent 3" w:uiPriority="51"/>
-    <w:lsdException w:name="Grid Table 7 Colorful Accent 3" w:uiPriority="52"/>
-    <w:lsdException w:name="Grid Table 1 Light Accent 4" w:uiPriority="46"/>
-    <w:lsdException w:name="Grid Table 2 Accent 4" w:uiPriority="47"/>
-    <w:lsdException w:name="Grid Table 3 Accent 4" w:uiPriority="48"/>
-    <w:lsdException w:name="Grid Table 4 Accent 4" w:uiPriority="49"/>
-    <w:lsdException w:name="Grid Table 5 Dark Accent 4" w:uiPriority="50"/>
-    <w:lsdException w:name="Grid Table 6 Colorful Accent 4" w:uiPriority="51"/>
-    <w:lsdException w:name="Grid Table 7 Colorful Accent 4" w:uiPriority="52"/>
-    <w:lsdException w:name="Grid Table 1 Light Accent 5" w:uiPriority="46"/>
-    <w:lsdException w:name="Grid Table 2 Accent 5" w:uiPriority="47"/>
-    <w:lsdException w:name="Grid Table 3 Accent 5" w:uiPriority="48"/>
-    <w:lsdException w:name="Grid Table 4 Accent 5" w:uiPriority="49"/>
-    <w:lsdException w:name="Grid Table 5 Dark Accent 5" w:uiPriority="50"/>
-    <w:lsdException w:name="Grid Table 6 Colorful Accent 5" w:uiPriority="51"/>
-    <w:lsdException w:name="Grid Table 7 Colorful Accent 5" w:uiPriority="52"/>
-    <w:lsdException w:name="Grid Table 1 Light Accent 6" w:uiPriority="46"/>
-    <w:lsdException w:name="Grid Table 2 Accent 6" w:uiPriority="47"/>
-    <w:lsdException w:name="Grid Table 3 Accent 6" w:uiPriority="48"/>
-    <w:lsdException w:name="Grid Table 4 Accent 6" w:uiPriority="49"/>
-    <w:lsdException w:name="Grid Table 5 Dark Accent 6" w:uiPriority="50"/>
-    <w:lsdException w:name="Grid Table 6 Colorful Accent 6" w:uiPriority="51"/>
-    <w:lsdException w:name="Grid Table 7 Colorful Accent 6" w:uiPriority="52"/>
-    <w:lsdException w:name="List Table 1 Light" w:uiPriority="46"/>
-    <w:lsdException w:name="List Table 2" w:uiPriority="47"/>
-    <w:lsdException w:name="List Table 3" w:uiPriority="48"/>
-    <w:lsdException w:name="List Table 4" w:uiPriority="49"/>
-    <w:lsdException w:name="List Table 5 Dark" w:uiPriority="50"/>
-    <w:lsdException w:name="List Table 6 Colorful" w:uiPriority="51"/>
-    <w:lsdException w:name="List Table 7 Colorful" w:uiPriority="52"/>
-    <w:lsdException w:name="List Table 1 Light Accent 1" w:uiPriority="46"/>
-    <w:lsdException w:name="List Table 2 Accent 1" w:uiPriority="47"/>
-    <w:lsdException w:name="List Table 3 Accent 1" w:uiPriority="48"/>
-    <w:lsdException w:name="List Table 4 Accent 1" w:uiPriority="49"/>
-    <w:lsdException w:name="List Table 5 Dark Accent 1" w:uiPriority="50"/>
-    <w:lsdException w:name="List Table 6 Colorful Accent 1" w:uiPriority="51"/>
-    <w:lsdException w:name="List Table 7 Colorful Accent 1" w:uiPriority="52"/>
-    <w:lsdException w:name="List Table 1 Light Accent 2" w:uiPriority="46"/>
-    <w:lsdException w:name="List Table 2 Accent 2" w:uiPriority="47"/>
-    <w:lsdException w:name="List Table 3 Accent 2" w:uiPriority="48"/>
-    <w:lsdException w:name="List Table 4 Accent 2" w:uiPriority="49"/>
-    <w:lsdException w:name="List Table 5 Dark Accent 2" w:uiPriority="50"/>
-    <w:lsdException w:name="List Table 6 Colorful Accent 2" w:uiPriority="51"/>
-    <w:lsdException w:name="List Table 7 Colorful Accent 2" w:uiPriority="52"/>
-    <w:lsdException w:name="List Table 1 Light Accent 3" w:uiPriority="46"/>
-    <w:lsdException w:name="List Table 2 Accent 3" w:uiPriority="47"/>
-    <w:lsdException w:name="List Table 3 Accent 3" w:uiPriority="48"/>
-    <w:lsdException w:name="List Table 4 Accent 3" w:uiPriority="49"/>
-    <w:lsdException w:name="List Table 5 Dark Accent 3" w:uiPriority="50"/>
-    <w:lsdException w:name="List Table 6 Colorful Accent 3" w:uiPriority="51"/>
-    <w:lsdException w:name="List Table 7 Colorful Accent 3" w:uiPriority="52"/>
-    <w:lsdException w:name="List Table 1 Light Accent 4" w:uiPriority="46"/>
-    <w:lsdException w:name="List Table 2 Accent 4" w:uiPriority="47"/>
-    <w:lsdException w:name="List Table 3 Accent 4" w:uiPriority="48"/>
-    <w:lsdException w:name="List Table 4 Accent 4" w:uiPriority="49"/>
-    <w:lsdException w:name="List Table 5 Dark Accent 4" w:uiPriority="50"/>
-    <w:lsdException w:name="List Table 6 Colorful Accent 4" w:uiPriority="51"/>
-    <w:lsdException w:name="List Table 7 Colorful Accent 4" w:uiPriority="52"/>
-    <w:lsdException w:name="List Table 1 Light Accent 5" w:uiPriority="46"/>
-    <w:lsdException w:name="List Table 2 Accent 5" w:uiPriority="47"/>
-    <w:lsdException w:name="List Table 3 Accent 5" w:uiPriority="48"/>
-    <w:lsdException w:name="List Table 4 Accent 5" w:uiPriority="49"/>
-    <w:lsdException w:name="List Table 5 Dark Accent 5" w:uiPriority="50"/>
-    <w:lsdException w:name="List Table 6 Colorful Accent 5" w:uiPriority="51"/>
-    <w:lsdException w:name="List Table 7 Colorful Accent 5" w:uiPriority="52"/>
-    <w:lsdException w:name="List Table 1 Light Accent 6" w:uiPriority="46"/>
-    <w:lsdException w:name="List Table 2 Accent 6" w:uiPriority="47"/>
-    <w:lsdException w:name="List Table 3 Accent 6" w:uiPriority="48"/>
-    <w:lsdException w:name="List Table 4 Accent 6" w:uiPriority="49"/>
-    <w:lsdException w:name="List Table 5 Dark Accent 6" w:uiPriority="50"/>
-    <w:lsdException w:name="List Table 6 Colorful Accent 6" w:uiPriority="51"/>
-    <w:lsdException w:name="List Table 7 Colorful Accent 6" w:uiPriority="52"/>
-    <w:lsdException w:name="Mention" w:semiHidden="1" w:unhideWhenUsed="1"/>
-    <w:lsdException w:name="Smart Hyperlink" w:semiHidden="1" w:unhideWhenUsed="1"/>
-    <w:lsdException w:name="Hashtag" w:semiHidden="1" w:unhideWhenUsed="1"/>
-    <w:lsdException w:name="Unresolved Mention" w:semiHidden="1" w:unhideWhenUsed="1"/>
-  </w:latentStyles>
-  <w:style w:type="paragraph" w:default="1" w:styleId="Normal">
-    <w:name w:val="Normal"/>
+  <w:style w:type="paragraph" w:styleId="TableofFigures">
+    <w:name w:val="table of figures"/>
+    <w:basedOn w:val="Normal"/>
+    <w:next w:val="Normal"/>
+    <w:uiPriority w:val="99"/>
+    <w:unhideWhenUsed/>
+    <w:rsid w:val="00EB6047"/>
+    <w:pPr>
+      <w:spacing w:after="0"/>
+      <w:ind w:left="440" w:hanging="440"/>
+    </w:pPr>
+    <w:rPr>
+      <w:rFonts w:cstheme="minorHAnsi"/>
+      <w:smallCaps/>
+      <w:sz w:val="20"/>
+      <w:szCs w:val="20"/>
+    </w:rPr>
+  </w:style>
+  <w:style w:type="paragraph" w:styleId="Caption">
+    <w:name w:val="caption"/>
+    <w:basedOn w:val="Normal"/>
+    <w:next w:val="Normal"/>
+    <w:uiPriority w:val="35"/>
+    <w:unhideWhenUsed/>
     <w:qFormat/>
-  </w:style>
-  <w:style w:type="character" w:default="1" w:styleId="DefaultParagraphFont">
-    <w:name w:val="Default Paragraph Font"/>
-    <w:uiPriority w:val="1"/>
-    <w:semiHidden/>
-    <w:unhideWhenUsed/>
-  </w:style>
-  <w:style w:type="table" w:default="1" w:styleId="TableNormal">
-    <w:name w:val="Normal Table"/>
-    <w:uiPriority w:val="99"/>
-    <w:semiHidden/>
-    <w:unhideWhenUsed/>
-    <w:tblPr>
-      <w:tblInd w:w="0" w:type="dxa"/>
-      <w:tblCellMar>
-        <w:top w:w="0" w:type="dxa"/>
-        <w:left w:w="108" w:type="dxa"/>
-        <w:bottom w:w="0" w:type="dxa"/>
-        <w:right w:w="108" w:type="dxa"/>
-      </w:tblCellMar>
-    </w:tblPr>
-  </w:style>
-  <w:style w:type="numbering" w:default="1" w:styleId="NoList">
-    <w:name w:val="No List"/>
-    <w:uiPriority w:val="99"/>
-    <w:semiHidden/>
-    <w:unhideWhenUsed/>
-  </w:style>
-  <w:style w:type="paragraph" w:customStyle="1" w:styleId="B2E202EB3AA14359829A9FE72E3EE223">
-    <w:name w:val="B2E202EB3AA14359829A9FE72E3EE223"/>
-    <w:rsid w:val="005A04F8"/>
-  </w:style>
-  <w:style w:type="paragraph" w:customStyle="1" w:styleId="78F40D6535924246BAA471D9427F0750">
-    <w:name w:val="78F40D6535924246BAA471D9427F0750"/>
-    <w:rsid w:val="005A04F8"/>
-  </w:style>
-  <w:style w:type="paragraph" w:customStyle="1" w:styleId="E2574181440B498683192FA9445972C7">
-    <w:name w:val="E2574181440B498683192FA9445972C7"/>
-    <w:rsid w:val="005A04F8"/>
+    <w:rsid w:val="00EB6047"/>
+    <w:pPr>
+      <w:spacing w:after="200" w:line="240" w:lineRule="auto"/>
+      <w:jc w:val="center"/>
+    </w:pPr>
+    <w:rPr>
+      <w:i/>
+      <w:iCs/>
+      <w:color w:val="000000" w:themeColor="text1"/>
+      <w:sz w:val="18"/>
+      <w:szCs w:val="18"/>
+    </w:rPr>
   </w:style>
 </w:styles>
-</file>
-
-<file path=word/glossary/webSettings.xml><?xml version="1.0" encoding="utf-8"?>
-<w:webSettings xmlns:mc="http://schemas.openxmlformats.org/markup-compatibility/2006" xmlns:r="http://schemas.openxmlformats.org/officeDocument/2006/relationships" xmlns:w="http://schemas.openxmlformats.org/wordprocessingml/2006/main" xmlns:w14="http://schemas.microsoft.com/office/word/2010/wordml" xmlns:w15="http://schemas.microsoft.com/office/word/2012/wordml" xmlns:w16cid="http://schemas.microsoft.com/office/word/2016/wordml/cid" xmlns:w16se="http://schemas.microsoft.com/office/word/2015/wordml/symex" mc:Ignorable="w14 w15 w16se w16cid">
-  <w:optimizeForBrowser/>
-  <w:allowPNG/>
-</w:webSettings>
 </file>
 
 <file path=word/theme/theme1.xml><?xml version="1.0" encoding="utf-8"?>
@@ -3736,7 +3396,7 @@
 </file>
 
 <file path=customXml/itemProps1.xml><?xml version="1.0" encoding="utf-8"?>
-<ds:datastoreItem xmlns:ds="http://schemas.openxmlformats.org/officeDocument/2006/customXml" ds:itemID="{C460BE56-1B8D-4ABD-93A9-6678A8D3D6EE}">
+<ds:datastoreItem xmlns:ds="http://schemas.openxmlformats.org/officeDocument/2006/customXml" ds:itemID="{A74E78F7-E6F2-42EC-9EC0-AC6D024B6D48}">
   <ds:schemaRefs>
     <ds:schemaRef ds:uri="http://schemas.openxmlformats.org/officeDocument/2006/bibliography"/>
   </ds:schemaRefs>

</xml_diff>

<commit_message>
Sep 4 template updates
</commit_message>
<xml_diff>
--- a/Node_NPM_GIT_Notes.docx
+++ b/Node_NPM_GIT_Notes.docx
@@ -679,17 +679,39 @@
       <w:r>
         <w:br w:type="page"/>
       </w:r>
-      <w:bookmarkStart w:id="0" w:name="_GoBack"/>
+    </w:p>
+    <w:p/>
+    <w:p>
+      <w:pPr>
+        <w:pStyle w:val="Heading1"/>
+      </w:pPr>
+      <w:bookmarkStart w:id="0" w:name="_Toc523487203"/>
+      <w:r>
+        <w:t>Node</w:t>
+      </w:r>
       <w:bookmarkEnd w:id="0"/>
     </w:p>
+    <w:p>
+      <w:pPr>
+        <w:rPr>
+          <w:rFonts w:ascii="Courier New" w:hAnsi="Courier New" w:cs="Courier New"/>
+        </w:rPr>
+      </w:pPr>
+      <w:r>
+        <w:rPr>
+          <w:rFonts w:ascii="Courier New" w:hAnsi="Courier New" w:cs="Courier New"/>
+        </w:rPr>
+        <w:t xml:space="preserve">node –v </w:t>
+      </w:r>
+    </w:p>
     <w:p/>
     <w:p>
       <w:pPr>
         <w:pStyle w:val="Heading1"/>
       </w:pPr>
-      <w:bookmarkStart w:id="1" w:name="_Toc523487203"/>
-      <w:r>
-        <w:t>Node</w:t>
+      <w:bookmarkStart w:id="1" w:name="_Toc523487204"/>
+      <w:r>
+        <w:t>NPM</w:t>
       </w:r>
       <w:bookmarkEnd w:id="1"/>
     </w:p>
@@ -699,11 +721,149 @@
           <w:rFonts w:ascii="Courier New" w:hAnsi="Courier New" w:cs="Courier New"/>
         </w:rPr>
       </w:pPr>
-      <w:r>
-        <w:rPr>
-          <w:rFonts w:ascii="Courier New" w:hAnsi="Courier New" w:cs="Courier New"/>
-        </w:rPr>
-        <w:t xml:space="preserve">node –v </w:t>
+      <w:proofErr w:type="spellStart"/>
+      <w:r>
+        <w:rPr>
+          <w:rFonts w:ascii="Courier New" w:hAnsi="Courier New" w:cs="Courier New"/>
+        </w:rPr>
+        <w:t>npm</w:t>
+      </w:r>
+      <w:proofErr w:type="spellEnd"/>
+      <w:r>
+        <w:rPr>
+          <w:rFonts w:ascii="Courier New" w:hAnsi="Courier New" w:cs="Courier New"/>
+        </w:rPr>
+        <w:t xml:space="preserve"> –v </w:t>
+      </w:r>
+    </w:p>
+    <w:p>
+      <w:pPr>
+        <w:rPr>
+          <w:rFonts w:ascii="Courier New" w:hAnsi="Courier New" w:cs="Courier New"/>
+        </w:rPr>
+      </w:pPr>
+      <w:proofErr w:type="spellStart"/>
+      <w:r>
+        <w:rPr>
+          <w:rFonts w:ascii="Courier New" w:hAnsi="Courier New" w:cs="Courier New"/>
+        </w:rPr>
+        <w:t>npm</w:t>
+      </w:r>
+      <w:proofErr w:type="spellEnd"/>
+      <w:r>
+        <w:rPr>
+          <w:rFonts w:ascii="Courier New" w:hAnsi="Courier New" w:cs="Courier New"/>
+        </w:rPr>
+        <w:t xml:space="preserve"> </w:t>
+      </w:r>
+      <w:proofErr w:type="spellStart"/>
+      <w:r>
+        <w:rPr>
+          <w:rFonts w:ascii="Courier New" w:hAnsi="Courier New" w:cs="Courier New"/>
+        </w:rPr>
+        <w:t>init</w:t>
+      </w:r>
+      <w:proofErr w:type="spellEnd"/>
+      <w:r>
+        <w:rPr>
+          <w:rFonts w:ascii="Courier New" w:hAnsi="Courier New" w:cs="Courier New"/>
+        </w:rPr>
+        <w:t xml:space="preserve"> </w:t>
+      </w:r>
+    </w:p>
+    <w:p>
+      <w:pPr>
+        <w:rPr>
+          <w:rFonts w:ascii="Courier New" w:hAnsi="Courier New" w:cs="Courier New"/>
+        </w:rPr>
+      </w:pPr>
+      <w:proofErr w:type="spellStart"/>
+      <w:r>
+        <w:rPr>
+          <w:rFonts w:ascii="Courier New" w:hAnsi="Courier New" w:cs="Courier New"/>
+        </w:rPr>
+        <w:t>npm</w:t>
+      </w:r>
+      <w:proofErr w:type="spellEnd"/>
+      <w:r>
+        <w:rPr>
+          <w:rFonts w:ascii="Courier New" w:hAnsi="Courier New" w:cs="Courier New"/>
+        </w:rPr>
+        <w:t xml:space="preserve"> install lite-server –</w:t>
+      </w:r>
+      <w:r>
+        <w:rPr>
+          <w:rFonts w:ascii="Courier New" w:hAnsi="Courier New" w:cs="Courier New"/>
+        </w:rPr>
+        <w:t>-</w:t>
+      </w:r>
+      <w:r>
+        <w:rPr>
+          <w:rFonts w:ascii="Courier New" w:hAnsi="Courier New" w:cs="Courier New"/>
+        </w:rPr>
+        <w:t xml:space="preserve">save </w:t>
+      </w:r>
+    </w:p>
+    <w:p>
+      <w:pPr>
+        <w:rPr>
+          <w:rFonts w:ascii="Courier New" w:hAnsi="Courier New" w:cs="Courier New"/>
+        </w:rPr>
+      </w:pPr>
+      <w:proofErr w:type="spellStart"/>
+      <w:r>
+        <w:rPr>
+          <w:rFonts w:ascii="Courier New" w:hAnsi="Courier New" w:cs="Courier New"/>
+        </w:rPr>
+        <w:t>npm</w:t>
+      </w:r>
+      <w:proofErr w:type="spellEnd"/>
+      <w:r>
+        <w:rPr>
+          <w:rFonts w:ascii="Courier New" w:hAnsi="Courier New" w:cs="Courier New"/>
+        </w:rPr>
+        <w:t xml:space="preserve"> install lite-server –save-dev </w:t>
+      </w:r>
+    </w:p>
+    <w:p>
+      <w:pPr>
+        <w:rPr>
+          <w:rFonts w:ascii="Courier New" w:hAnsi="Courier New" w:cs="Courier New"/>
+        </w:rPr>
+      </w:pPr>
+      <w:proofErr w:type="spellStart"/>
+      <w:r>
+        <w:rPr>
+          <w:rFonts w:ascii="Courier New" w:hAnsi="Courier New" w:cs="Courier New"/>
+        </w:rPr>
+        <w:t>cls</w:t>
+      </w:r>
+      <w:proofErr w:type="spellEnd"/>
+      <w:r>
+        <w:rPr>
+          <w:rFonts w:ascii="Courier New" w:hAnsi="Courier New" w:cs="Courier New"/>
+        </w:rPr>
+        <w:t xml:space="preserve"> &amp;&amp; </w:t>
+      </w:r>
+      <w:proofErr w:type="spellStart"/>
+      <w:r>
+        <w:rPr>
+          <w:rFonts w:ascii="Courier New" w:hAnsi="Courier New" w:cs="Courier New"/>
+        </w:rPr>
+        <w:t>npm</w:t>
+      </w:r>
+      <w:proofErr w:type="spellEnd"/>
+      <w:r>
+        <w:rPr>
+          <w:rFonts w:ascii="Courier New" w:hAnsi="Courier New" w:cs="Courier New"/>
+        </w:rPr>
+        <w:t xml:space="preserve"> start</w:t>
+      </w:r>
+      <w:r>
+        <w:rPr>
+          <w:rFonts w:ascii="Courier New" w:hAnsi="Courier New" w:cs="Courier New"/>
+        </w:rPr>
+        <w:t xml:space="preserve"> </w:t>
       </w:r>
     </w:p>
     <w:p/>
@@ -711,173 +871,11 @@
       <w:pPr>
         <w:pStyle w:val="Heading1"/>
       </w:pPr>
-      <w:bookmarkStart w:id="2" w:name="_Toc523487204"/>
-      <w:r>
-        <w:t>NPM</w:t>
+      <w:bookmarkStart w:id="2" w:name="_Toc523487205"/>
+      <w:r>
+        <w:t>GIT</w:t>
       </w:r>
       <w:bookmarkEnd w:id="2"/>
-    </w:p>
-    <w:p>
-      <w:pPr>
-        <w:rPr>
-          <w:rFonts w:ascii="Courier New" w:hAnsi="Courier New" w:cs="Courier New"/>
-        </w:rPr>
-      </w:pPr>
-      <w:proofErr w:type="spellStart"/>
-      <w:r>
-        <w:rPr>
-          <w:rFonts w:ascii="Courier New" w:hAnsi="Courier New" w:cs="Courier New"/>
-        </w:rPr>
-        <w:t>npm</w:t>
-      </w:r>
-      <w:proofErr w:type="spellEnd"/>
-      <w:r>
-        <w:rPr>
-          <w:rFonts w:ascii="Courier New" w:hAnsi="Courier New" w:cs="Courier New"/>
-        </w:rPr>
-        <w:t xml:space="preserve"> –v </w:t>
-      </w:r>
-    </w:p>
-    <w:p>
-      <w:pPr>
-        <w:rPr>
-          <w:rFonts w:ascii="Courier New" w:hAnsi="Courier New" w:cs="Courier New"/>
-        </w:rPr>
-      </w:pPr>
-      <w:proofErr w:type="spellStart"/>
-      <w:r>
-        <w:rPr>
-          <w:rFonts w:ascii="Courier New" w:hAnsi="Courier New" w:cs="Courier New"/>
-        </w:rPr>
-        <w:t>npm</w:t>
-      </w:r>
-      <w:proofErr w:type="spellEnd"/>
-      <w:r>
-        <w:rPr>
-          <w:rFonts w:ascii="Courier New" w:hAnsi="Courier New" w:cs="Courier New"/>
-        </w:rPr>
-        <w:t xml:space="preserve"> </w:t>
-      </w:r>
-      <w:proofErr w:type="spellStart"/>
-      <w:r>
-        <w:rPr>
-          <w:rFonts w:ascii="Courier New" w:hAnsi="Courier New" w:cs="Courier New"/>
-        </w:rPr>
-        <w:t>init</w:t>
-      </w:r>
-      <w:proofErr w:type="spellEnd"/>
-      <w:r>
-        <w:rPr>
-          <w:rFonts w:ascii="Courier New" w:hAnsi="Courier New" w:cs="Courier New"/>
-        </w:rPr>
-        <w:t xml:space="preserve"> </w:t>
-      </w:r>
-    </w:p>
-    <w:p>
-      <w:pPr>
-        <w:rPr>
-          <w:rFonts w:ascii="Courier New" w:hAnsi="Courier New" w:cs="Courier New"/>
-        </w:rPr>
-      </w:pPr>
-      <w:proofErr w:type="spellStart"/>
-      <w:r>
-        <w:rPr>
-          <w:rFonts w:ascii="Courier New" w:hAnsi="Courier New" w:cs="Courier New"/>
-        </w:rPr>
-        <w:t>npm</w:t>
-      </w:r>
-      <w:proofErr w:type="spellEnd"/>
-      <w:r>
-        <w:rPr>
-          <w:rFonts w:ascii="Courier New" w:hAnsi="Courier New" w:cs="Courier New"/>
-        </w:rPr>
-        <w:t xml:space="preserve"> install lite-server –</w:t>
-      </w:r>
-      <w:r>
-        <w:rPr>
-          <w:rFonts w:ascii="Courier New" w:hAnsi="Courier New" w:cs="Courier New"/>
-        </w:rPr>
-        <w:t>-</w:t>
-      </w:r>
-      <w:r>
-        <w:rPr>
-          <w:rFonts w:ascii="Courier New" w:hAnsi="Courier New" w:cs="Courier New"/>
-        </w:rPr>
-        <w:t xml:space="preserve">save </w:t>
-      </w:r>
-    </w:p>
-    <w:p>
-      <w:pPr>
-        <w:rPr>
-          <w:rFonts w:ascii="Courier New" w:hAnsi="Courier New" w:cs="Courier New"/>
-        </w:rPr>
-      </w:pPr>
-      <w:proofErr w:type="spellStart"/>
-      <w:r>
-        <w:rPr>
-          <w:rFonts w:ascii="Courier New" w:hAnsi="Courier New" w:cs="Courier New"/>
-        </w:rPr>
-        <w:t>npm</w:t>
-      </w:r>
-      <w:proofErr w:type="spellEnd"/>
-      <w:r>
-        <w:rPr>
-          <w:rFonts w:ascii="Courier New" w:hAnsi="Courier New" w:cs="Courier New"/>
-        </w:rPr>
-        <w:t xml:space="preserve"> install lite-server –save-dev </w:t>
-      </w:r>
-    </w:p>
-    <w:p>
-      <w:pPr>
-        <w:rPr>
-          <w:rFonts w:ascii="Courier New" w:hAnsi="Courier New" w:cs="Courier New"/>
-        </w:rPr>
-      </w:pPr>
-      <w:proofErr w:type="spellStart"/>
-      <w:r>
-        <w:rPr>
-          <w:rFonts w:ascii="Courier New" w:hAnsi="Courier New" w:cs="Courier New"/>
-        </w:rPr>
-        <w:t>cls</w:t>
-      </w:r>
-      <w:proofErr w:type="spellEnd"/>
-      <w:r>
-        <w:rPr>
-          <w:rFonts w:ascii="Courier New" w:hAnsi="Courier New" w:cs="Courier New"/>
-        </w:rPr>
-        <w:t xml:space="preserve"> &amp;&amp; </w:t>
-      </w:r>
-      <w:proofErr w:type="spellStart"/>
-      <w:r>
-        <w:rPr>
-          <w:rFonts w:ascii="Courier New" w:hAnsi="Courier New" w:cs="Courier New"/>
-        </w:rPr>
-        <w:t>npm</w:t>
-      </w:r>
-      <w:proofErr w:type="spellEnd"/>
-      <w:r>
-        <w:rPr>
-          <w:rFonts w:ascii="Courier New" w:hAnsi="Courier New" w:cs="Courier New"/>
-        </w:rPr>
-        <w:t xml:space="preserve"> start</w:t>
-      </w:r>
-      <w:r>
-        <w:rPr>
-          <w:rFonts w:ascii="Courier New" w:hAnsi="Courier New" w:cs="Courier New"/>
-        </w:rPr>
-        <w:t xml:space="preserve"> </w:t>
-      </w:r>
-    </w:p>
-    <w:p/>
-    <w:p>
-      <w:pPr>
-        <w:pStyle w:val="Heading1"/>
-      </w:pPr>
-      <w:bookmarkStart w:id="3" w:name="_Toc523487205"/>
-      <w:r>
-        <w:t>GIT</w:t>
-      </w:r>
-      <w:bookmarkEnd w:id="3"/>
     </w:p>
     <w:p/>
     <w:p>
@@ -1037,8 +1035,16 @@
         <w:rPr>
           <w:rFonts w:ascii="Courier New" w:hAnsi="Courier New" w:cs="Courier New"/>
         </w:rPr>
-        <w:t>cd documents\sql</w:t>
-      </w:r>
+        <w:t>cd documents\</w:t>
+      </w:r>
+      <w:r>
+        <w:rPr>
+          <w:rFonts w:ascii="Courier New" w:hAnsi="Courier New" w:cs="Courier New"/>
+        </w:rPr>
+        <w:t>&lt;work folder&gt;</w:t>
+      </w:r>
+      <w:bookmarkStart w:id="3" w:name="_GoBack"/>
+      <w:bookmarkEnd w:id="3"/>
     </w:p>
     <w:p>
       <w:pPr>
@@ -1137,51 +1143,11 @@
           <w:rFonts w:ascii="Courier New" w:hAnsi="Courier New" w:cs="Courier New"/>
         </w:rPr>
       </w:pPr>
-      <w:proofErr w:type="spellStart"/>
-      <w:r>
-        <w:rPr>
-          <w:rFonts w:ascii="Courier New" w:hAnsi="Courier New" w:cs="Courier New"/>
-        </w:rPr>
-        <w:t>cls</w:t>
-      </w:r>
-      <w:proofErr w:type="spellEnd"/>
-      <w:r>
-        <w:rPr>
-          <w:rFonts w:ascii="Courier New" w:hAnsi="Courier New" w:cs="Courier New"/>
-        </w:rPr>
-        <w:t xml:space="preserve"> &amp;&amp;</w:t>
-      </w:r>
-      <w:r>
-        <w:rPr>
-          <w:rFonts w:ascii="Courier New" w:hAnsi="Courier New" w:cs="Courier New"/>
-        </w:rPr>
-        <w:t xml:space="preserve"> git log --</w:t>
-      </w:r>
-      <w:proofErr w:type="spellStart"/>
-      <w:r>
-        <w:rPr>
-          <w:rFonts w:ascii="Courier New" w:hAnsi="Courier New" w:cs="Courier New"/>
-        </w:rPr>
-        <w:t>oneline</w:t>
-      </w:r>
-      <w:proofErr w:type="spellEnd"/>
-      <w:r>
-        <w:rPr>
-          <w:rFonts w:ascii="Courier New" w:hAnsi="Courier New" w:cs="Courier New"/>
-        </w:rPr>
-        <w:t xml:space="preserve"> &amp;</w:t>
-      </w:r>
-      <w:r>
-        <w:rPr>
-          <w:rFonts w:ascii="Courier New" w:hAnsi="Courier New" w:cs="Courier New"/>
-        </w:rPr>
-        <w:t xml:space="preserve"> </w:t>
-      </w:r>
-      <w:r>
-        <w:rPr>
-          <w:rFonts w:ascii="Courier New" w:hAnsi="Courier New" w:cs="Courier New"/>
-        </w:rPr>
-        <w:t>git status</w:t>
+      <w:r>
+        <w:rPr>
+          <w:rFonts w:ascii="Courier New" w:hAnsi="Courier New" w:cs="Courier New"/>
+        </w:rPr>
+        <w:t>cd documents\sql</w:t>
       </w:r>
     </w:p>
     <w:p>
@@ -1195,20 +1161,6 @@
           <w:rFonts w:ascii="Courier New" w:hAnsi="Courier New" w:cs="Courier New"/>
         </w:rPr>
       </w:pPr>
-      <w:r>
-        <w:rPr>
-          <w:rFonts w:ascii="Courier New" w:hAnsi="Courier New" w:cs="Courier New"/>
-        </w:rPr>
-        <w:t xml:space="preserve">git </w:t>
-      </w:r>
-      <w:proofErr w:type="gramStart"/>
-      <w:r>
-        <w:rPr>
-          <w:rFonts w:ascii="Courier New" w:hAnsi="Courier New" w:cs="Courier New"/>
-        </w:rPr>
-        <w:t>add .</w:t>
-      </w:r>
-      <w:proofErr w:type="gramEnd"/>
     </w:p>
     <w:p>
       <w:pPr>
@@ -1221,6 +1173,90 @@
           <w:rFonts w:ascii="Courier New" w:hAnsi="Courier New" w:cs="Courier New"/>
         </w:rPr>
       </w:pPr>
+      <w:proofErr w:type="spellStart"/>
+      <w:r>
+        <w:rPr>
+          <w:rFonts w:ascii="Courier New" w:hAnsi="Courier New" w:cs="Courier New"/>
+        </w:rPr>
+        <w:t>cls</w:t>
+      </w:r>
+      <w:proofErr w:type="spellEnd"/>
+      <w:r>
+        <w:rPr>
+          <w:rFonts w:ascii="Courier New" w:hAnsi="Courier New" w:cs="Courier New"/>
+        </w:rPr>
+        <w:t xml:space="preserve"> &amp;&amp;</w:t>
+      </w:r>
+      <w:r>
+        <w:rPr>
+          <w:rFonts w:ascii="Courier New" w:hAnsi="Courier New" w:cs="Courier New"/>
+        </w:rPr>
+        <w:t xml:space="preserve"> git log --</w:t>
+      </w:r>
+      <w:proofErr w:type="spellStart"/>
+      <w:r>
+        <w:rPr>
+          <w:rFonts w:ascii="Courier New" w:hAnsi="Courier New" w:cs="Courier New"/>
+        </w:rPr>
+        <w:t>oneline</w:t>
+      </w:r>
+      <w:proofErr w:type="spellEnd"/>
+      <w:r>
+        <w:rPr>
+          <w:rFonts w:ascii="Courier New" w:hAnsi="Courier New" w:cs="Courier New"/>
+        </w:rPr>
+        <w:t xml:space="preserve"> &amp;</w:t>
+      </w:r>
+      <w:r>
+        <w:rPr>
+          <w:rFonts w:ascii="Courier New" w:hAnsi="Courier New" w:cs="Courier New"/>
+        </w:rPr>
+        <w:t xml:space="preserve"> </w:t>
+      </w:r>
+      <w:r>
+        <w:rPr>
+          <w:rFonts w:ascii="Courier New" w:hAnsi="Courier New" w:cs="Courier New"/>
+        </w:rPr>
+        <w:t>git status</w:t>
+      </w:r>
+    </w:p>
+    <w:p>
+      <w:pPr>
+        <w:tabs>
+          <w:tab w:val="left" w:pos="2160"/>
+        </w:tabs>
+        <w:spacing w:after="0" w:line="276" w:lineRule="auto"/>
+        <w:ind w:left="720"/>
+        <w:rPr>
+          <w:rFonts w:ascii="Courier New" w:hAnsi="Courier New" w:cs="Courier New"/>
+        </w:rPr>
+      </w:pPr>
+      <w:r>
+        <w:rPr>
+          <w:rFonts w:ascii="Courier New" w:hAnsi="Courier New" w:cs="Courier New"/>
+        </w:rPr>
+        <w:t xml:space="preserve">git </w:t>
+      </w:r>
+      <w:proofErr w:type="gramStart"/>
+      <w:r>
+        <w:rPr>
+          <w:rFonts w:ascii="Courier New" w:hAnsi="Courier New" w:cs="Courier New"/>
+        </w:rPr>
+        <w:t>add .</w:t>
+      </w:r>
+      <w:proofErr w:type="gramEnd"/>
+    </w:p>
+    <w:p>
+      <w:pPr>
+        <w:tabs>
+          <w:tab w:val="left" w:pos="2160"/>
+        </w:tabs>
+        <w:spacing w:after="0" w:line="276" w:lineRule="auto"/>
+        <w:ind w:left="720"/>
+        <w:rPr>
+          <w:rFonts w:ascii="Courier New" w:hAnsi="Courier New" w:cs="Courier New"/>
+        </w:rPr>
+      </w:pPr>
       <w:r>
         <w:rPr>
           <w:rFonts w:ascii="Courier New" w:hAnsi="Courier New" w:cs="Courier New"/>
@@ -1308,6 +1344,24 @@
           <w:rFonts w:ascii="Courier New" w:hAnsi="Courier New" w:cs="Courier New"/>
         </w:rPr>
         <w:t xml:space="preserve"> &lt;R0b0t12Bad&gt;</w:t>
+      </w:r>
+    </w:p>
+    <w:p>
+      <w:pPr>
+        <w:tabs>
+          <w:tab w:val="left" w:pos="2880"/>
+        </w:tabs>
+        <w:spacing w:after="0" w:line="276" w:lineRule="auto"/>
+        <w:ind w:left="720"/>
+        <w:rPr>
+          <w:rFonts w:ascii="Courier New" w:hAnsi="Courier New" w:cs="Courier New"/>
+        </w:rPr>
+      </w:pPr>
+      <w:r>
+        <w:rPr>
+          <w:rFonts w:ascii="Courier New" w:hAnsi="Courier New" w:cs="Courier New"/>
+        </w:rPr>
+        <w:t>git push https://github.com/EJBelford/Generic_SQL_Library</w:t>
       </w:r>
     </w:p>
     <w:p>
@@ -1432,11 +1486,21 @@
       <w:r>
         <w:t xml:space="preserve">Figure </w:t>
       </w:r>
-      <w:fldSimple w:instr=" SEQ Figure \* ARABIC ">
-        <w:r>
-          <w:t>1</w:t>
-        </w:r>
-      </w:fldSimple>
+      <w:r>
+        <w:fldChar w:fldCharType="begin"/>
+      </w:r>
+      <w:r>
+        <w:instrText xml:space="preserve"> SEQ Figure \* ARABIC </w:instrText>
+      </w:r>
+      <w:r>
+        <w:fldChar w:fldCharType="separate"/>
+      </w:r>
+      <w:r>
+        <w:t>1</w:t>
+      </w:r>
+      <w:r>
+        <w:fldChar w:fldCharType="end"/>
+      </w:r>
       <w:r>
         <w:t>: GIT Session Example</w:t>
       </w:r>
@@ -1572,7 +1636,6 @@
       </w:pPr>
       <w:bookmarkStart w:id="7" w:name="_Toc523487208"/>
       <w:r>
-        <w:lastRenderedPageBreak/>
         <w:t>Installs</w:t>
       </w:r>
       <w:bookmarkEnd w:id="7"/>
@@ -2242,7 +2305,7 @@
       <w:rPr>
         <w:noProof/>
       </w:rPr>
-      <w:t>31-Aug-18</w:t>
+      <w:t>4-Sep-18</w:t>
     </w:r>
     <w:r>
       <w:fldChar w:fldCharType="end"/>
@@ -2274,14 +2337,27 @@
     <w:r>
       <w:t xml:space="preserve"> of </w:t>
     </w:r>
-    <w:fldSimple w:instr=" NUMPAGES   \* MERGEFORMAT ">
-      <w:r>
-        <w:rPr>
-          <w:noProof/>
-        </w:rPr>
-        <w:t>2</w:t>
-      </w:r>
-    </w:fldSimple>
+    <w:r>
+      <w:fldChar w:fldCharType="begin"/>
+    </w:r>
+    <w:r>
+      <w:instrText xml:space="preserve"> NUMPAGES   \* MERGEFORMAT </w:instrText>
+    </w:r>
+    <w:r>
+      <w:fldChar w:fldCharType="separate"/>
+    </w:r>
+    <w:r>
+      <w:rPr>
+        <w:noProof/>
+      </w:rPr>
+      <w:t>2</w:t>
+    </w:r>
+    <w:r>
+      <w:rPr>
+        <w:noProof/>
+      </w:rPr>
+      <w:fldChar w:fldCharType="end"/>
+    </w:r>
   </w:p>
   <w:p>
     <w:pPr>
@@ -2328,7 +2404,7 @@
         <w:sz w:val="16"/>
         <w:szCs w:val="16"/>
       </w:rPr>
-      <w:t>8/31/2018 13:45</w:t>
+      <w:t>8/31/2018 13:58</w:t>
     </w:r>
     <w:r>
       <w:rPr>
@@ -3396,7 +3472,7 @@
 </file>
 
 <file path=customXml/itemProps1.xml><?xml version="1.0" encoding="utf-8"?>
-<ds:datastoreItem xmlns:ds="http://schemas.openxmlformats.org/officeDocument/2006/customXml" ds:itemID="{A74E78F7-E6F2-42EC-9EC0-AC6D024B6D48}">
+<ds:datastoreItem xmlns:ds="http://schemas.openxmlformats.org/officeDocument/2006/customXml" ds:itemID="{2D750721-1500-4E17-AFE3-2EC9F395CEAB}">
   <ds:schemaRefs>
     <ds:schemaRef ds:uri="http://schemas.openxmlformats.org/officeDocument/2006/bibliography"/>
   </ds:schemaRefs>

</xml_diff>